<commit_message>
Added screenshots to documents
</commit_message>
<xml_diff>
--- a/rust/C2/graphics/docs/docx/Graphics_lab1.docx
+++ b/rust/C2/graphics/docs/docx/Graphics_lab1.docx
@@ -7,6 +7,8 @@
       <w:pPr>
         <w:jc w:val="center"/>
       </w:pPr>
+      <w:bookmarkStart w:id="0" w:name="_GoBack"/>
+      <w:bookmarkEnd w:id="0"/>
       <w:r>
         <w:rPr>
           <w:smallCaps w:val="0"/>
@@ -211,33 +213,356 @@
           <w:sz w:val="28"/>
           <w:szCs w:val="28"/>
         </w:rPr>
-        <w:t>ОТЧЕТ О ЛАБОРАТОРНОЙ РАБОТЕ №</w:t>
-      </w:r>
-      <w:r>
-        <w:rPr>
-          <w:rFonts w:ascii="Arial" w:hAnsi="Arial" w:eastAsia="Arial" w:cs="Arial"/>
-          <w:b/>
+        <w:t>ОТЧЕТ О ЛАБОРАТОРНОЙ РАБОТЕ №1</w:t>
+      </w:r>
+    </w:p>
+    <w:p>
+      <w:pPr>
+        <w:jc w:val="center"/>
+      </w:pPr>
+    </w:p>
+    <w:p>
+      <w:pPr>
+        <w:jc w:val="center"/>
+      </w:pPr>
+    </w:p>
+    <w:p>
+      <w:pPr>
+        <w:jc w:val="center"/>
+      </w:pPr>
+      <w:r>
+        <w:rPr>
+          <w:smallCaps w:val="0"/>
+          <w:color w:val="000000"/>
+          <w:sz w:val="26"/>
+          <w:szCs w:val="26"/>
+        </w:rPr>
+        <w:t>по курсу: КОМПЬЮТЕРНАЯ ГРАФИКА</w:t>
+      </w:r>
+    </w:p>
+    <w:p>
+      <w:pPr>
+        <w:jc w:val="center"/>
+      </w:pPr>
+    </w:p>
+    <w:p>
+      <w:pPr>
+        <w:jc w:val="center"/>
+      </w:pPr>
+    </w:p>
+    <w:p>
+      <w:pPr>
+        <w:jc w:val="center"/>
+      </w:pPr>
+    </w:p>
+    <w:p>
+      <w:pPr>
+        <w:jc w:val="center"/>
+      </w:pPr>
+    </w:p>
+    <w:p>
+      <w:pPr>
+        <w:jc w:val="center"/>
+      </w:pPr>
+    </w:p>
+    <w:p>
+      <w:pPr>
+        <w:jc w:val="center"/>
+      </w:pPr>
+    </w:p>
+    <w:p>
+      <w:pPr>
+        <w:jc w:val="left"/>
+      </w:pPr>
+    </w:p>
+    <w:p>
+      <w:pPr>
+        <w:jc w:val="center"/>
+      </w:pPr>
+    </w:p>
+    <w:p>
+      <w:pPr/>
+      <w:r>
+        <w:rPr>
+          <w:smallCaps w:val="0"/>
+          <w:color w:val="000000"/>
+          <w:sz w:val="26"/>
+          <w:szCs w:val="26"/>
+        </w:rPr>
+        <w:t>РАБОТУ ВЫПОЛНИЛ</w:t>
+      </w:r>
+    </w:p>
+    <w:p>
+      <w:pPr/>
+      <w:r>
+        <w:rPr>
+          <w:smallCaps w:val="0"/>
+          <w:color w:val="000000"/>
+          <w:sz w:val="26"/>
+          <w:szCs w:val="26"/>
+        </w:rPr>
+        <w:t>СТУДЕНТ ГР.</w:t>
+      </w:r>
+      <w:r>
+        <w:rPr>
+          <w:smallCaps w:val="0"/>
+          <w:color w:val="000000"/>
+          <w:sz w:val="26"/>
+          <w:szCs w:val="26"/>
+        </w:rPr>
+        <w:tab/>
+      </w:r>
+      <w:r>
+        <w:rPr>
+          <w:smallCaps w:val="0"/>
+          <w:color w:val="000000"/>
+          <w:sz w:val="26"/>
+          <w:szCs w:val="26"/>
+        </w:rPr>
+        <w:t>1441</w:t>
+      </w:r>
+      <w:r>
+        <w:rPr>
+          <w:smallCaps w:val="0"/>
+          <w:color w:val="000000"/>
+          <w:sz w:val="26"/>
+          <w:szCs w:val="26"/>
+        </w:rPr>
+        <w:tab/>
+      </w:r>
+      <w:r>
+        <w:rPr>
+          <w:smallCaps w:val="0"/>
+          <w:color w:val="000000"/>
+          <w:sz w:val="26"/>
+          <w:szCs w:val="26"/>
+        </w:rPr>
+        <w:tab/>
+      </w:r>
+      <w:r>
+        <w:rPr>
+          <w:smallCaps w:val="0"/>
+          <w:color w:val="000000"/>
+          <w:sz w:val="26"/>
+          <w:szCs w:val="26"/>
+        </w:rPr>
+        <w:tab/>
+      </w:r>
+      <w:r>
+        <w:rPr>
+          <w:smallCaps w:val="0"/>
+          <w:color w:val="000000"/>
+          <w:sz w:val="26"/>
+          <w:szCs w:val="26"/>
+        </w:rPr>
+        <w:tab/>
+      </w:r>
+      <w:r>
+        <w:rPr>
+          <w:smallCaps w:val="0"/>
+          <w:color w:val="000000"/>
+          <w:sz w:val="26"/>
+          <w:szCs w:val="26"/>
+        </w:rPr>
+        <w:tab/>
+      </w:r>
+      <w:r>
+        <w:rPr>
+          <w:smallCaps w:val="0"/>
+          <w:color w:val="000000"/>
+          <w:sz w:val="26"/>
+          <w:szCs w:val="26"/>
+        </w:rPr>
+        <w:t xml:space="preserve">    </w:t>
+      </w:r>
+      <w:r>
+        <w:rPr>
+          <w:smallCaps w:val="0"/>
+          <w:color w:val="000000"/>
+          <w:sz w:val="26"/>
+          <w:szCs w:val="26"/>
+        </w:rPr>
+        <w:tab/>
+      </w:r>
+      <w:r>
+        <w:rPr>
+          <w:smallCaps w:val="0"/>
+          <w:color w:val="000000"/>
+          <w:sz w:val="26"/>
+          <w:szCs w:val="26"/>
+        </w:rPr>
+        <w:tab/>
+      </w:r>
+      <w:r>
+        <w:rPr>
+          <w:smallCaps w:val="0"/>
+          <w:color w:val="000000"/>
+          <w:sz w:val="26"/>
+          <w:szCs w:val="26"/>
+        </w:rPr>
+        <w:t xml:space="preserve">          М.И. Лубинец  </w:t>
+      </w:r>
+    </w:p>
+    <w:p>
+      <w:pPr>
+        <w:ind w:firstLine="720" w:firstLineChars="0"/>
+      </w:pPr>
+      <w:r>
+        <w:rPr>
+          <w:smallCaps w:val="0"/>
+          <w:color w:val="000000"/>
+          <w:sz w:val="26"/>
+          <w:szCs w:val="26"/>
+        </w:rPr>
+        <w:t xml:space="preserve">                </w:t>
+      </w:r>
+      <w:r>
+        <w:rPr>
+          <w:smallCaps w:val="0"/>
+          <w:color w:val="000000"/>
+          <w:sz w:val="26"/>
+          <w:szCs w:val="26"/>
+        </w:rPr>
+        <w:tab/>
+      </w:r>
+      <w:r>
+        <w:rPr>
+          <w:smallCaps w:val="0"/>
+          <w:color w:val="000000"/>
+          <w:sz w:val="26"/>
+          <w:szCs w:val="26"/>
+        </w:rPr>
+        <w:t xml:space="preserve">       </w:t>
+      </w:r>
+      <w:r>
+        <w:t xml:space="preserve">                         </w:t>
+      </w:r>
+      <w:r>
+        <w:rPr>
+          <w:smallCaps w:val="0"/>
+          <w:color w:val="000000"/>
+        </w:rPr>
+        <w:t>подпись, дата</w:t>
+      </w:r>
+      <w:r>
+        <w:t xml:space="preserve">        </w:t>
+      </w:r>
+      <w:r>
+        <w:rPr>
+          <w:smallCaps w:val="0"/>
+          <w:color w:val="000000"/>
+        </w:rPr>
+        <w:t xml:space="preserve">    </w:t>
+      </w:r>
+      <w:r>
+        <w:rPr>
+          <w:smallCaps w:val="0"/>
+          <w:color w:val="000000"/>
+        </w:rPr>
+        <w:tab/>
+      </w:r>
+      <w:r>
+        <w:rPr>
+          <w:smallCaps w:val="0"/>
+          <w:color w:val="000000"/>
+        </w:rPr>
+        <w:t xml:space="preserve"> инициалы, фамилия</w:t>
+      </w:r>
+    </w:p>
+    <w:p>
+      <w:pPr/>
+    </w:p>
+    <w:p>
+      <w:pPr/>
+    </w:p>
+    <w:p>
+      <w:pPr/>
+    </w:p>
+    <w:p>
+      <w:pPr/>
+    </w:p>
+    <w:p>
+      <w:pPr/>
+    </w:p>
+    <w:p>
+      <w:pPr/>
+    </w:p>
+    <w:p>
+      <w:pPr/>
+    </w:p>
+    <w:p>
+      <w:pPr/>
+    </w:p>
+    <w:p>
+      <w:pPr/>
+    </w:p>
+    <w:p>
+      <w:pPr>
+        <w:jc w:val="both"/>
+        <w:rPr>
+          <w:smallCaps w:val="0"/>
+          <w:color w:val="000000"/>
+          <w:sz w:val="26"/>
+          <w:szCs w:val="26"/>
+        </w:rPr>
+      </w:pPr>
+    </w:p>
+    <w:p>
+      <w:pPr>
+        <w:jc w:val="center"/>
+        <w:rPr>
+          <w:smallCaps w:val="0"/>
+          <w:color w:val="000000"/>
+          <w:sz w:val="26"/>
+          <w:szCs w:val="26"/>
+        </w:rPr>
+      </w:pPr>
+    </w:p>
+    <w:p>
+      <w:pPr>
+        <w:jc w:val="center"/>
+        <w:rPr>
+          <w:smallCaps w:val="0"/>
+          <w:color w:val="000000"/>
+          <w:sz w:val="26"/>
+          <w:szCs w:val="26"/>
+        </w:rPr>
+      </w:pPr>
+    </w:p>
+    <w:p>
+      <w:pPr>
+        <w:jc w:val="center"/>
+        <w:rPr>
+          <w:smallCaps w:val="0"/>
+          <w:color w:val="000000"/>
+          <w:sz w:val="26"/>
+          <w:szCs w:val="26"/>
+        </w:rPr>
+      </w:pPr>
+    </w:p>
+    <w:p>
+      <w:pPr>
+        <w:jc w:val="center"/>
+      </w:pPr>
+      <w:r>
+        <w:rPr>
+          <w:smallCaps w:val="0"/>
+          <w:color w:val="000000"/>
+          <w:sz w:val="26"/>
+          <w:szCs w:val="26"/>
+        </w:rPr>
+        <w:t>Санкт-Петербург</w:t>
+      </w:r>
+    </w:p>
+    <w:p>
+      <w:pPr>
+        <w:jc w:val="center"/>
+        <w:rPr>
           <w:smallCaps w:val="0"/>
           <w:color w:val="000000"/>
           <w:sz w:val="28"/>
           <w:szCs w:val="28"/>
         </w:rPr>
-        <w:t>1</w:t>
-      </w:r>
-    </w:p>
-    <w:p>
-      <w:pPr>
-        <w:jc w:val="center"/>
-      </w:pPr>
-    </w:p>
-    <w:p>
-      <w:pPr>
-        <w:jc w:val="center"/>
-      </w:pPr>
-    </w:p>
-    <w:p>
-      <w:pPr>
-        <w:jc w:val="center"/>
       </w:pPr>
       <w:r>
         <w:rPr>
@@ -246,366 +571,608 @@
           <w:sz w:val="26"/>
           <w:szCs w:val="26"/>
         </w:rPr>
-        <w:t xml:space="preserve">по курсу: </w:t>
-      </w:r>
-      <w:r>
-        <w:rPr>
-          <w:smallCaps w:val="0"/>
+        <w:t>2015</w:t>
+      </w:r>
+    </w:p>
+    <w:p>
+      <w:pPr>
+        <w:jc w:val="left"/>
+        <w:rPr>
+          <w:rFonts w:hint="default" w:ascii="Arial" w:hAnsi="Arial" w:cs="Arial"/>
+          <w:i w:val="0"/>
           <w:color w:val="000000"/>
-          <w:sz w:val="26"/>
-          <w:szCs w:val="26"/>
-        </w:rPr>
-        <w:t>КОМПЬЮТЕРНАЯ ГРАФИКА</w:t>
-      </w:r>
-    </w:p>
-    <w:p>
-      <w:pPr>
-        <w:jc w:val="center"/>
-      </w:pPr>
-    </w:p>
-    <w:p>
-      <w:pPr>
-        <w:jc w:val="center"/>
-      </w:pPr>
-    </w:p>
-    <w:p>
-      <w:pPr>
-        <w:jc w:val="center"/>
-      </w:pPr>
-    </w:p>
-    <w:p>
-      <w:pPr>
-        <w:jc w:val="center"/>
-      </w:pPr>
-    </w:p>
-    <w:p>
-      <w:pPr>
-        <w:jc w:val="center"/>
-      </w:pPr>
-    </w:p>
-    <w:p>
-      <w:pPr>
-        <w:jc w:val="center"/>
-      </w:pPr>
-    </w:p>
-    <w:p>
-      <w:pPr>
-        <w:jc w:val="left"/>
-      </w:pPr>
-    </w:p>
-    <w:p>
-      <w:pPr>
-        <w:jc w:val="center"/>
-      </w:pPr>
-    </w:p>
-    <w:p>
-      <w:pPr/>
-      <w:r>
-        <w:rPr>
-          <w:smallCaps w:val="0"/>
-          <w:color w:val="000000"/>
-          <w:sz w:val="26"/>
-          <w:szCs w:val="26"/>
-        </w:rPr>
-        <w:t>РАБОТУ ВЫПОЛНИЛ</w:t>
-      </w:r>
-    </w:p>
-    <w:p>
-      <w:pPr/>
-      <w:r>
-        <w:rPr>
-          <w:smallCaps w:val="0"/>
-          <w:color w:val="000000"/>
-          <w:sz w:val="26"/>
-          <w:szCs w:val="26"/>
-        </w:rPr>
-        <w:t>СТУДЕНТ ГР.</w:t>
-      </w:r>
-      <w:r>
-        <w:rPr>
-          <w:smallCaps w:val="0"/>
-          <w:color w:val="000000"/>
-          <w:sz w:val="26"/>
-          <w:szCs w:val="26"/>
-        </w:rPr>
-        <w:tab/>
-      </w:r>
-      <w:r>
-        <w:rPr>
-          <w:smallCaps w:val="0"/>
-          <w:color w:val="000000"/>
-          <w:sz w:val="26"/>
-          <w:szCs w:val="26"/>
-        </w:rPr>
-        <w:t>1441</w:t>
-      </w:r>
-      <w:r>
-        <w:rPr>
-          <w:smallCaps w:val="0"/>
-          <w:color w:val="000000"/>
-          <w:sz w:val="26"/>
-          <w:szCs w:val="26"/>
-        </w:rPr>
-        <w:tab/>
-      </w:r>
-      <w:r>
-        <w:rPr>
-          <w:smallCaps w:val="0"/>
-          <w:color w:val="000000"/>
-          <w:sz w:val="26"/>
-          <w:szCs w:val="26"/>
-        </w:rPr>
-        <w:tab/>
-      </w:r>
-      <w:r>
-        <w:rPr>
-          <w:smallCaps w:val="0"/>
-          <w:color w:val="000000"/>
-          <w:sz w:val="26"/>
-          <w:szCs w:val="26"/>
-        </w:rPr>
-        <w:tab/>
-      </w:r>
-      <w:r>
-        <w:rPr>
-          <w:smallCaps w:val="0"/>
-          <w:color w:val="000000"/>
-          <w:sz w:val="26"/>
-          <w:szCs w:val="26"/>
-        </w:rPr>
-        <w:tab/>
-      </w:r>
-      <w:r>
-        <w:rPr>
-          <w:smallCaps w:val="0"/>
-          <w:color w:val="000000"/>
-          <w:sz w:val="26"/>
-          <w:szCs w:val="26"/>
-        </w:rPr>
-        <w:tab/>
-      </w:r>
-      <w:r>
-        <w:rPr>
-          <w:smallCaps w:val="0"/>
-          <w:color w:val="000000"/>
-          <w:sz w:val="26"/>
-          <w:szCs w:val="26"/>
-        </w:rPr>
-        <w:t xml:space="preserve">    </w:t>
-      </w:r>
-      <w:r>
-        <w:rPr>
-          <w:smallCaps w:val="0"/>
-          <w:color w:val="000000"/>
-          <w:sz w:val="26"/>
-          <w:szCs w:val="26"/>
-        </w:rPr>
-        <w:tab/>
-      </w:r>
-      <w:r>
-        <w:rPr>
-          <w:smallCaps w:val="0"/>
-          <w:color w:val="000000"/>
-          <w:sz w:val="26"/>
-          <w:szCs w:val="26"/>
-        </w:rPr>
-        <w:tab/>
-      </w:r>
-      <w:r>
-        <w:rPr>
-          <w:smallCaps w:val="0"/>
-          <w:color w:val="000000"/>
-          <w:sz w:val="26"/>
-          <w:szCs w:val="26"/>
-        </w:rPr>
-        <w:t xml:space="preserve">          </w:t>
-      </w:r>
-      <w:r>
-        <w:rPr>
-          <w:smallCaps w:val="0"/>
-          <w:color w:val="000000"/>
-          <w:sz w:val="26"/>
-          <w:szCs w:val="26"/>
-        </w:rPr>
-        <w:t xml:space="preserve">М.И. Лубинец  </w:t>
-      </w:r>
-    </w:p>
-    <w:p>
-      <w:pPr>
-        <w:ind w:firstLine="720" w:firstLineChars="0"/>
-      </w:pPr>
-      <w:r>
-        <w:rPr>
-          <w:smallCaps w:val="0"/>
-          <w:color w:val="000000"/>
-          <w:sz w:val="26"/>
-          <w:szCs w:val="26"/>
-        </w:rPr>
-        <w:t xml:space="preserve">                </w:t>
-      </w:r>
-      <w:r>
-        <w:rPr>
-          <w:smallCaps w:val="0"/>
-          <w:color w:val="000000"/>
-          <w:sz w:val="26"/>
-          <w:szCs w:val="26"/>
-        </w:rPr>
-        <w:tab/>
-      </w:r>
-      <w:r>
-        <w:rPr>
-          <w:smallCaps w:val="0"/>
-          <w:color w:val="000000"/>
-          <w:sz w:val="26"/>
-          <w:szCs w:val="26"/>
-        </w:rPr>
-        <w:t xml:space="preserve">       </w:t>
-      </w:r>
-      <w:r>
-        <w:t xml:space="preserve">                         </w:t>
-      </w:r>
-      <w:r>
-        <w:rPr>
-          <w:smallCaps w:val="0"/>
-          <w:color w:val="000000"/>
-        </w:rPr>
-        <w:t>подпись, дата</w:t>
-      </w:r>
-      <w:r>
-        <w:t xml:space="preserve">        </w:t>
-      </w:r>
-      <w:r>
-        <w:rPr>
-          <w:smallCaps w:val="0"/>
-          <w:color w:val="000000"/>
-        </w:rPr>
-        <w:t xml:space="preserve">    </w:t>
-      </w:r>
-      <w:r>
-        <w:rPr>
-          <w:smallCaps w:val="0"/>
-          <w:color w:val="000000"/>
-        </w:rPr>
-        <w:tab/>
-      </w:r>
-      <w:r>
-        <w:rPr>
-          <w:smallCaps w:val="0"/>
-          <w:color w:val="000000"/>
-        </w:rPr>
-        <w:t xml:space="preserve"> инициалы, фамилия</w:t>
-      </w:r>
-    </w:p>
-    <w:p>
-      <w:pPr/>
-    </w:p>
-    <w:p>
-      <w:pPr/>
-    </w:p>
-    <w:p>
-      <w:pPr/>
-    </w:p>
-    <w:p>
-      <w:pPr/>
-    </w:p>
-    <w:p>
-      <w:pPr/>
-    </w:p>
-    <w:p>
-      <w:pPr/>
-    </w:p>
-    <w:p>
-      <w:pPr/>
-    </w:p>
-    <w:p>
-      <w:pPr/>
-    </w:p>
-    <w:p>
-      <w:pPr/>
-    </w:p>
-    <w:p>
-      <w:pPr>
-        <w:jc w:val="both"/>
-        <w:rPr>
-          <w:smallCaps w:val="0"/>
-          <w:color w:val="000000"/>
-          <w:sz w:val="26"/>
-          <w:szCs w:val="26"/>
-        </w:rPr>
-      </w:pPr>
-    </w:p>
-    <w:p>
-      <w:pPr>
-        <w:jc w:val="center"/>
-        <w:rPr>
-          <w:smallCaps w:val="0"/>
-          <w:color w:val="000000"/>
-          <w:sz w:val="26"/>
-          <w:szCs w:val="26"/>
-        </w:rPr>
-      </w:pPr>
-    </w:p>
-    <w:p>
-      <w:pPr>
-        <w:jc w:val="center"/>
-        <w:rPr>
-          <w:smallCaps w:val="0"/>
-          <w:color w:val="000000"/>
-          <w:sz w:val="26"/>
-          <w:szCs w:val="26"/>
-        </w:rPr>
-      </w:pPr>
-    </w:p>
-    <w:p>
-      <w:pPr>
-        <w:jc w:val="center"/>
-        <w:rPr>
-          <w:smallCaps w:val="0"/>
-          <w:color w:val="000000"/>
-          <w:sz w:val="26"/>
-          <w:szCs w:val="26"/>
-        </w:rPr>
-      </w:pPr>
-    </w:p>
-    <w:p>
-      <w:pPr>
-        <w:jc w:val="center"/>
-      </w:pPr>
-      <w:r>
-        <w:rPr>
-          <w:smallCaps w:val="0"/>
-          <w:color w:val="000000"/>
-          <w:sz w:val="26"/>
-          <w:szCs w:val="26"/>
-        </w:rPr>
-        <w:t>Санкт-Петербург</w:t>
-      </w:r>
-    </w:p>
-    <w:p>
-      <w:pPr>
-        <w:jc w:val="center"/>
-        <w:rPr>
-          <w:smallCaps w:val="0"/>
+          <w:sz w:val="24"/>
+          <w:szCs w:val="24"/>
+          <w:u w:val="none"/>
+          <w:shd w:val="clear" w:color="auto" w:fill="FFFFFF"/>
+        </w:rPr>
+      </w:pPr>
+    </w:p>
+    <w:p>
+      <w:pPr>
+        <w:numPr>
+          <w:ilvl w:val="0"/>
+          <w:numId w:val="0"/>
+        </w:numPr>
+        <w:jc w:val="left"/>
+        <w:rPr>
+          <w:rFonts w:hint="default" w:ascii="Andale Mono" w:hAnsi="Andale Mono" w:cs="Andale Mono"/>
+          <w:i w:val="0"/>
           <w:color w:val="000000"/>
           <w:sz w:val="28"/>
           <w:szCs w:val="28"/>
-        </w:rPr>
-      </w:pPr>
-      <w:r>
-        <w:rPr>
-          <w:smallCaps w:val="0"/>
+          <w:u w:val="none"/>
+          <w:shd w:val="clear" w:color="auto" w:fill="FFFFFF"/>
+        </w:rPr>
+      </w:pPr>
+      <w:r>
+        <w:rPr>
+          <w:rFonts w:hint="default" w:ascii="Andale Mono" w:hAnsi="Andale Mono" w:cs="Andale Mono"/>
+          <w:i w:val="0"/>
           <w:color w:val="000000"/>
-          <w:sz w:val="26"/>
-          <w:szCs w:val="26"/>
-        </w:rPr>
-        <w:t>2015</w:t>
-      </w:r>
-    </w:p>
-    <w:p>
-      <w:pPr>
-        <w:jc w:val="left"/>
-        <w:rPr>
-          <w:rFonts w:hint="default" w:ascii="Arial" w:hAnsi="Arial" w:cs="Arial"/>
+          <w:sz w:val="28"/>
+          <w:szCs w:val="28"/>
+          <w:u w:val="none"/>
+          <w:shd w:val="clear" w:color="auto" w:fill="FFFFFF"/>
+        </w:rPr>
+        <w:t>1. Формализация задачи</w:t>
+      </w:r>
+    </w:p>
+    <w:p>
+      <w:pPr>
+        <w:numPr>
+          <w:ilvl w:val="0"/>
+          <w:numId w:val="0"/>
+        </w:numPr>
+        <w:jc w:val="left"/>
+        <w:rPr>
+          <w:rFonts w:hint="default" w:ascii="Andale Mono" w:hAnsi="Andale Mono" w:cs="Andale Mono"/>
+          <w:i w:val="0"/>
+          <w:color w:val="000000"/>
+          <w:sz w:val="18"/>
+          <w:szCs w:val="18"/>
+          <w:u w:val="none"/>
+          <w:shd w:val="clear" w:color="auto" w:fill="FFFFFF"/>
+        </w:rPr>
+      </w:pPr>
+    </w:p>
+    <w:p>
+      <w:pPr>
+        <w:numPr>
+          <w:ilvl w:val="0"/>
+          <w:numId w:val="0"/>
+        </w:numPr>
+        <w:jc w:val="left"/>
+        <w:rPr>
+          <w:rFonts w:hint="default" w:ascii="Andale Mono" w:hAnsi="Andale Mono" w:cs="Andale Mono"/>
+          <w:i w:val="0"/>
+          <w:color w:val="000000"/>
+          <w:sz w:val="18"/>
+          <w:szCs w:val="18"/>
+          <w:u w:val="none"/>
+          <w:shd w:val="clear" w:color="auto" w:fill="FFFFFF"/>
+        </w:rPr>
+      </w:pPr>
+      <w:r>
+        <w:rPr>
+          <w:rFonts w:hint="default" w:ascii="Andale Mono" w:hAnsi="Andale Mono" w:cs="Andale Mono"/>
+          <w:i w:val="0"/>
+          <w:color w:val="000000"/>
+          <w:sz w:val="18"/>
+          <w:szCs w:val="18"/>
+          <w:u w:val="none"/>
+          <w:shd w:val="clear" w:color="auto" w:fill="FFFFFF"/>
+        </w:rPr>
+        <w:t>Используя алгоритм Брезенхама и встроенную функцию рендерера, нарисовать 2 линии соответственно.</w:t>
+      </w:r>
+    </w:p>
+    <w:p>
+      <w:pPr>
+        <w:numPr>
+          <w:ilvl w:val="0"/>
+          <w:numId w:val="0"/>
+        </w:numPr>
+        <w:jc w:val="left"/>
+        <w:rPr>
+          <w:rFonts w:hint="default" w:ascii="Andale Mono" w:hAnsi="Andale Mono" w:cs="Andale Mono"/>
+          <w:i w:val="0"/>
+          <w:color w:val="000000"/>
+          <w:sz w:val="18"/>
+          <w:szCs w:val="18"/>
+          <w:u w:val="none"/>
+          <w:shd w:val="clear" w:color="auto" w:fill="FFFFFF"/>
+        </w:rPr>
+      </w:pPr>
+      <w:r>
+        <w:rPr>
+          <w:rFonts w:hint="default" w:ascii="Andale Mono" w:hAnsi="Andale Mono" w:cs="Andale Mono"/>
+          <w:i w:val="0"/>
+          <w:color w:val="000000"/>
+          <w:sz w:val="18"/>
+          <w:szCs w:val="18"/>
+          <w:u w:val="none"/>
+          <w:shd w:val="clear" w:color="auto" w:fill="FFFFFF"/>
+        </w:rPr>
+        <w:t>С помощью матриц, реализовать афинные преобразования над этими линиями.</w:t>
+      </w:r>
+    </w:p>
+    <w:p>
+      <w:pPr>
+        <w:numPr>
+          <w:ilvl w:val="0"/>
+          <w:numId w:val="0"/>
+        </w:numPr>
+        <w:jc w:val="left"/>
+        <w:rPr>
+          <w:rFonts w:hint="default" w:ascii="Andale Mono" w:hAnsi="Andale Mono" w:cs="Andale Mono"/>
+          <w:i w:val="0"/>
+          <w:color w:val="000000"/>
+          <w:sz w:val="18"/>
+          <w:szCs w:val="18"/>
+          <w:u w:val="none"/>
+          <w:shd w:val="clear" w:color="auto" w:fill="FFFFFF"/>
+        </w:rPr>
+      </w:pPr>
+    </w:p>
+    <w:p>
+      <w:pPr>
+        <w:numPr>
+          <w:ilvl w:val="0"/>
+          <w:numId w:val="0"/>
+        </w:numPr>
+        <w:jc w:val="left"/>
+        <w:rPr>
+          <w:rFonts w:hint="default" w:ascii="Andale Mono" w:hAnsi="Andale Mono" w:cs="Andale Mono"/>
+          <w:i w:val="0"/>
+          <w:color w:val="000000"/>
+          <w:sz w:val="18"/>
+          <w:szCs w:val="18"/>
+          <w:u w:val="none"/>
+          <w:shd w:val="clear" w:color="auto" w:fill="FFFFFF"/>
+        </w:rPr>
+      </w:pPr>
+    </w:p>
+    <w:p>
+      <w:pPr>
+        <w:numPr>
+          <w:ilvl w:val="0"/>
+          <w:numId w:val="0"/>
+        </w:numPr>
+        <w:jc w:val="left"/>
+        <w:rPr>
+          <w:rFonts w:hint="default" w:ascii="Andale Mono" w:hAnsi="Andale Mono" w:cs="Andale Mono"/>
+          <w:i w:val="0"/>
+          <w:color w:val="000000"/>
+          <w:sz w:val="18"/>
+          <w:szCs w:val="18"/>
+          <w:u w:val="none"/>
+          <w:shd w:val="clear" w:color="auto" w:fill="FFFFFF"/>
+        </w:rPr>
+      </w:pPr>
+    </w:p>
+    <w:p>
+      <w:pPr>
+        <w:numPr>
+          <w:ilvl w:val="0"/>
+          <w:numId w:val="0"/>
+        </w:numPr>
+        <w:jc w:val="left"/>
+        <w:rPr>
+          <w:rFonts w:hint="default" w:ascii="Andale Mono" w:hAnsi="Andale Mono" w:cs="Andale Mono"/>
+          <w:i w:val="0"/>
+          <w:color w:val="000000"/>
+          <w:sz w:val="18"/>
+          <w:szCs w:val="18"/>
+          <w:u w:val="none"/>
+          <w:shd w:val="clear" w:color="auto" w:fill="FFFFFF"/>
+        </w:rPr>
+      </w:pPr>
+    </w:p>
+    <w:p>
+      <w:pPr>
+        <w:numPr>
+          <w:ilvl w:val="0"/>
+          <w:numId w:val="0"/>
+        </w:numPr>
+        <w:jc w:val="left"/>
+        <w:rPr>
+          <w:rFonts w:hint="default" w:ascii="Andale Mono" w:hAnsi="Andale Mono" w:cs="Andale Mono"/>
+          <w:i w:val="0"/>
+          <w:color w:val="000000"/>
+          <w:sz w:val="18"/>
+          <w:szCs w:val="18"/>
+          <w:u w:val="none"/>
+          <w:shd w:val="clear" w:color="auto" w:fill="FFFFFF"/>
+        </w:rPr>
+      </w:pPr>
+    </w:p>
+    <w:p>
+      <w:pPr>
+        <w:numPr>
+          <w:ilvl w:val="0"/>
+          <w:numId w:val="0"/>
+        </w:numPr>
+        <w:jc w:val="left"/>
+        <w:rPr>
+          <w:rFonts w:hint="default" w:ascii="Andale Mono" w:hAnsi="Andale Mono" w:cs="Andale Mono"/>
+          <w:i w:val="0"/>
+          <w:color w:val="000000"/>
+          <w:sz w:val="18"/>
+          <w:szCs w:val="18"/>
+          <w:u w:val="none"/>
+          <w:shd w:val="clear" w:color="auto" w:fill="FFFFFF"/>
+        </w:rPr>
+      </w:pPr>
+    </w:p>
+    <w:p>
+      <w:pPr>
+        <w:numPr>
+          <w:ilvl w:val="0"/>
+          <w:numId w:val="0"/>
+        </w:numPr>
+        <w:jc w:val="left"/>
+        <w:rPr>
+          <w:rFonts w:hint="default" w:ascii="Andale Mono" w:hAnsi="Andale Mono" w:cs="Andale Mono"/>
+          <w:i w:val="0"/>
+          <w:color w:val="000000"/>
+          <w:sz w:val="18"/>
+          <w:szCs w:val="18"/>
+          <w:u w:val="none"/>
+          <w:shd w:val="clear" w:color="auto" w:fill="FFFFFF"/>
+        </w:rPr>
+      </w:pPr>
+    </w:p>
+    <w:p>
+      <w:pPr>
+        <w:numPr>
+          <w:ilvl w:val="0"/>
+          <w:numId w:val="0"/>
+        </w:numPr>
+        <w:jc w:val="left"/>
+        <w:rPr>
+          <w:rFonts w:hint="default" w:ascii="Andale Mono" w:hAnsi="Andale Mono" w:cs="Andale Mono"/>
+          <w:i w:val="0"/>
+          <w:color w:val="000000"/>
+          <w:sz w:val="18"/>
+          <w:szCs w:val="18"/>
+          <w:u w:val="none"/>
+          <w:shd w:val="clear" w:color="auto" w:fill="FFFFFF"/>
+        </w:rPr>
+      </w:pPr>
+    </w:p>
+    <w:p>
+      <w:pPr>
+        <w:numPr>
+          <w:ilvl w:val="0"/>
+          <w:numId w:val="0"/>
+        </w:numPr>
+        <w:jc w:val="left"/>
+        <w:rPr>
+          <w:rFonts w:hint="default" w:ascii="Andale Mono" w:hAnsi="Andale Mono" w:cs="Andale Mono"/>
+          <w:i w:val="0"/>
+          <w:color w:val="000000"/>
+          <w:sz w:val="18"/>
+          <w:szCs w:val="18"/>
+          <w:u w:val="none"/>
+          <w:shd w:val="clear" w:color="auto" w:fill="FFFFFF"/>
+        </w:rPr>
+      </w:pPr>
+    </w:p>
+    <w:p>
+      <w:pPr>
+        <w:numPr>
+          <w:ilvl w:val="0"/>
+          <w:numId w:val="0"/>
+        </w:numPr>
+        <w:jc w:val="left"/>
+        <w:rPr>
+          <w:rFonts w:hint="default" w:ascii="Andale Mono" w:hAnsi="Andale Mono" w:cs="Andale Mono"/>
+          <w:i w:val="0"/>
+          <w:color w:val="000000"/>
+          <w:sz w:val="18"/>
+          <w:szCs w:val="18"/>
+          <w:u w:val="none"/>
+          <w:shd w:val="clear" w:color="auto" w:fill="FFFFFF"/>
+        </w:rPr>
+      </w:pPr>
+    </w:p>
+    <w:p>
+      <w:pPr>
+        <w:numPr>
+          <w:ilvl w:val="0"/>
+          <w:numId w:val="0"/>
+        </w:numPr>
+        <w:jc w:val="left"/>
+        <w:rPr>
+          <w:rFonts w:hint="default" w:ascii="Andale Mono" w:hAnsi="Andale Mono" w:cs="Andale Mono"/>
+          <w:i w:val="0"/>
+          <w:color w:val="000000"/>
+          <w:sz w:val="18"/>
+          <w:szCs w:val="18"/>
+          <w:u w:val="none"/>
+          <w:shd w:val="clear" w:color="auto" w:fill="FFFFFF"/>
+        </w:rPr>
+      </w:pPr>
+    </w:p>
+    <w:p>
+      <w:pPr>
+        <w:numPr>
+          <w:ilvl w:val="0"/>
+          <w:numId w:val="0"/>
+        </w:numPr>
+        <w:jc w:val="left"/>
+        <w:rPr>
+          <w:rFonts w:hint="default" w:ascii="Andale Mono" w:hAnsi="Andale Mono" w:cs="Andale Mono"/>
+          <w:i w:val="0"/>
+          <w:color w:val="000000"/>
+          <w:sz w:val="18"/>
+          <w:szCs w:val="18"/>
+          <w:u w:val="none"/>
+          <w:shd w:val="clear" w:color="auto" w:fill="FFFFFF"/>
+        </w:rPr>
+      </w:pPr>
+    </w:p>
+    <w:p>
+      <w:pPr>
+        <w:numPr>
+          <w:ilvl w:val="0"/>
+          <w:numId w:val="0"/>
+        </w:numPr>
+        <w:jc w:val="left"/>
+        <w:rPr>
+          <w:rFonts w:hint="default" w:ascii="Andale Mono" w:hAnsi="Andale Mono" w:cs="Andale Mono"/>
+          <w:i w:val="0"/>
+          <w:color w:val="000000"/>
+          <w:sz w:val="18"/>
+          <w:szCs w:val="18"/>
+          <w:u w:val="none"/>
+          <w:shd w:val="clear" w:color="auto" w:fill="FFFFFF"/>
+        </w:rPr>
+      </w:pPr>
+    </w:p>
+    <w:p>
+      <w:pPr>
+        <w:numPr>
+          <w:ilvl w:val="0"/>
+          <w:numId w:val="0"/>
+        </w:numPr>
+        <w:jc w:val="left"/>
+        <w:rPr>
+          <w:rFonts w:hint="default" w:ascii="Andale Mono" w:hAnsi="Andale Mono" w:cs="Andale Mono"/>
+          <w:i w:val="0"/>
+          <w:color w:val="000000"/>
+          <w:sz w:val="18"/>
+          <w:szCs w:val="18"/>
+          <w:u w:val="none"/>
+          <w:shd w:val="clear" w:color="auto" w:fill="FFFFFF"/>
+        </w:rPr>
+      </w:pPr>
+    </w:p>
+    <w:p>
+      <w:pPr>
+        <w:numPr>
+          <w:ilvl w:val="0"/>
+          <w:numId w:val="0"/>
+        </w:numPr>
+        <w:jc w:val="left"/>
+        <w:rPr>
+          <w:rFonts w:hint="default" w:ascii="Andale Mono" w:hAnsi="Andale Mono" w:cs="Andale Mono"/>
+          <w:i w:val="0"/>
+          <w:color w:val="000000"/>
+          <w:sz w:val="18"/>
+          <w:szCs w:val="18"/>
+          <w:u w:val="none"/>
+          <w:shd w:val="clear" w:color="auto" w:fill="FFFFFF"/>
+        </w:rPr>
+      </w:pPr>
+    </w:p>
+    <w:p>
+      <w:pPr>
+        <w:numPr>
+          <w:ilvl w:val="0"/>
+          <w:numId w:val="0"/>
+        </w:numPr>
+        <w:jc w:val="left"/>
+        <w:rPr>
+          <w:rFonts w:hint="default" w:ascii="Andale Mono" w:hAnsi="Andale Mono" w:cs="Andale Mono"/>
+          <w:i w:val="0"/>
+          <w:color w:val="000000"/>
+          <w:sz w:val="18"/>
+          <w:szCs w:val="18"/>
+          <w:u w:val="none"/>
+          <w:shd w:val="clear" w:color="auto" w:fill="FFFFFF"/>
+        </w:rPr>
+      </w:pPr>
+    </w:p>
+    <w:p>
+      <w:pPr>
+        <w:numPr>
+          <w:ilvl w:val="0"/>
+          <w:numId w:val="0"/>
+        </w:numPr>
+        <w:jc w:val="left"/>
+        <w:rPr>
+          <w:rFonts w:hint="default" w:ascii="Andale Mono" w:hAnsi="Andale Mono" w:cs="Andale Mono"/>
+          <w:i w:val="0"/>
+          <w:color w:val="000000"/>
+          <w:sz w:val="18"/>
+          <w:szCs w:val="18"/>
+          <w:u w:val="none"/>
+          <w:shd w:val="clear" w:color="auto" w:fill="FFFFFF"/>
+        </w:rPr>
+      </w:pPr>
+    </w:p>
+    <w:p>
+      <w:pPr>
+        <w:numPr>
+          <w:ilvl w:val="0"/>
+          <w:numId w:val="0"/>
+        </w:numPr>
+        <w:jc w:val="left"/>
+        <w:rPr>
+          <w:rFonts w:hint="default" w:ascii="Andale Mono" w:hAnsi="Andale Mono" w:cs="Andale Mono"/>
+          <w:i w:val="0"/>
+          <w:color w:val="000000"/>
+          <w:sz w:val="18"/>
+          <w:szCs w:val="18"/>
+          <w:u w:val="none"/>
+          <w:shd w:val="clear" w:color="auto" w:fill="FFFFFF"/>
+        </w:rPr>
+      </w:pPr>
+    </w:p>
+    <w:p>
+      <w:pPr>
+        <w:numPr>
+          <w:ilvl w:val="0"/>
+          <w:numId w:val="0"/>
+        </w:numPr>
+        <w:jc w:val="left"/>
+        <w:rPr>
+          <w:rFonts w:hint="default" w:ascii="Andale Mono" w:hAnsi="Andale Mono" w:cs="Andale Mono"/>
+          <w:i w:val="0"/>
+          <w:color w:val="000000"/>
+          <w:sz w:val="18"/>
+          <w:szCs w:val="18"/>
+          <w:u w:val="none"/>
+          <w:shd w:val="clear" w:color="auto" w:fill="FFFFFF"/>
+        </w:rPr>
+      </w:pPr>
+    </w:p>
+    <w:p>
+      <w:pPr>
+        <w:numPr>
+          <w:ilvl w:val="0"/>
+          <w:numId w:val="0"/>
+        </w:numPr>
+        <w:jc w:val="left"/>
+        <w:rPr>
+          <w:rFonts w:hint="default" w:ascii="Andale Mono" w:hAnsi="Andale Mono" w:cs="Andale Mono"/>
+          <w:i w:val="0"/>
+          <w:color w:val="000000"/>
+          <w:sz w:val="18"/>
+          <w:szCs w:val="18"/>
+          <w:u w:val="none"/>
+          <w:shd w:val="clear" w:color="auto" w:fill="FFFFFF"/>
+        </w:rPr>
+      </w:pPr>
+    </w:p>
+    <w:p>
+      <w:pPr>
+        <w:numPr>
+          <w:ilvl w:val="0"/>
+          <w:numId w:val="0"/>
+        </w:numPr>
+        <w:jc w:val="left"/>
+        <w:rPr>
+          <w:rFonts w:hint="default" w:ascii="Andale Mono" w:hAnsi="Andale Mono" w:cs="Andale Mono"/>
+          <w:i w:val="0"/>
+          <w:color w:val="000000"/>
+          <w:sz w:val="18"/>
+          <w:szCs w:val="18"/>
+          <w:u w:val="none"/>
+          <w:shd w:val="clear" w:color="auto" w:fill="FFFFFF"/>
+        </w:rPr>
+      </w:pPr>
+    </w:p>
+    <w:p>
+      <w:pPr>
+        <w:numPr>
+          <w:ilvl w:val="0"/>
+          <w:numId w:val="0"/>
+        </w:numPr>
+        <w:jc w:val="left"/>
+        <w:rPr>
+          <w:rFonts w:hint="default" w:ascii="Andale Mono" w:hAnsi="Andale Mono" w:cs="Andale Mono"/>
+          <w:i w:val="0"/>
+          <w:color w:val="000000"/>
+          <w:sz w:val="18"/>
+          <w:szCs w:val="18"/>
+          <w:u w:val="none"/>
+          <w:shd w:val="clear" w:color="auto" w:fill="FFFFFF"/>
+        </w:rPr>
+      </w:pPr>
+    </w:p>
+    <w:p>
+      <w:pPr>
+        <w:numPr>
+          <w:ilvl w:val="0"/>
+          <w:numId w:val="0"/>
+        </w:numPr>
+        <w:jc w:val="left"/>
+        <w:rPr>
+          <w:rFonts w:hint="default" w:ascii="Andale Mono" w:hAnsi="Andale Mono" w:cs="Andale Mono"/>
+          <w:i w:val="0"/>
+          <w:color w:val="000000"/>
+          <w:sz w:val="18"/>
+          <w:szCs w:val="18"/>
+          <w:u w:val="none"/>
+          <w:shd w:val="clear" w:color="auto" w:fill="FFFFFF"/>
+        </w:rPr>
+      </w:pPr>
+    </w:p>
+    <w:p>
+      <w:pPr>
+        <w:numPr>
+          <w:ilvl w:val="0"/>
+          <w:numId w:val="0"/>
+        </w:numPr>
+        <w:jc w:val="left"/>
+        <w:rPr>
+          <w:rFonts w:hint="default" w:ascii="Andale Mono" w:hAnsi="Andale Mono" w:cs="Andale Mono"/>
+          <w:i w:val="0"/>
+          <w:color w:val="000000"/>
+          <w:sz w:val="18"/>
+          <w:szCs w:val="18"/>
+          <w:u w:val="none"/>
+          <w:shd w:val="clear" w:color="auto" w:fill="FFFFFF"/>
+        </w:rPr>
+      </w:pPr>
+    </w:p>
+    <w:p>
+      <w:pPr>
+        <w:numPr>
+          <w:ilvl w:val="0"/>
+          <w:numId w:val="0"/>
+        </w:numPr>
+        <w:jc w:val="left"/>
+        <w:rPr>
+          <w:rFonts w:hint="default" w:ascii="Andale Mono" w:hAnsi="Andale Mono" w:cs="Andale Mono"/>
+          <w:i w:val="0"/>
+          <w:color w:val="000000"/>
+          <w:sz w:val="18"/>
+          <w:szCs w:val="18"/>
+          <w:u w:val="none"/>
+          <w:shd w:val="clear" w:color="auto" w:fill="FFFFFF"/>
+        </w:rPr>
+      </w:pPr>
+    </w:p>
+    <w:p>
+      <w:pPr>
+        <w:numPr>
+          <w:ilvl w:val="0"/>
+          <w:numId w:val="0"/>
+        </w:numPr>
+        <w:jc w:val="left"/>
+        <w:rPr>
+          <w:rFonts w:hint="default" w:ascii="Andale Mono" w:hAnsi="Andale Mono" w:cs="Andale Mono"/>
+          <w:i w:val="0"/>
+          <w:color w:val="000000"/>
+          <w:sz w:val="18"/>
+          <w:szCs w:val="18"/>
+          <w:u w:val="none"/>
+          <w:shd w:val="clear" w:color="auto" w:fill="FFFFFF"/>
+        </w:rPr>
+      </w:pPr>
+    </w:p>
+    <w:p>
+      <w:pPr>
+        <w:numPr>
+          <w:ilvl w:val="0"/>
+          <w:numId w:val="0"/>
+        </w:numPr>
+        <w:jc w:val="left"/>
+        <w:rPr>
+          <w:rFonts w:hint="default" w:ascii="Andale Mono" w:hAnsi="Andale Mono" w:cs="Andale Mono"/>
           <w:i w:val="0"/>
           <w:color w:val="000000"/>
           <w:sz w:val="24"/>
@@ -626,566 +1193,8 @@
           <w:rFonts w:hint="default" w:ascii="Andale Mono" w:hAnsi="Andale Mono" w:cs="Andale Mono"/>
           <w:i w:val="0"/>
           <w:color w:val="000000"/>
-          <w:sz w:val="28"/>
-          <w:szCs w:val="28"/>
-          <w:u w:val="none"/>
-          <w:shd w:val="clear" w:color="auto" w:fill="FFFFFF"/>
-        </w:rPr>
-      </w:pPr>
-      <w:r>
-        <w:rPr>
-          <w:rFonts w:hint="default" w:ascii="Andale Mono" w:hAnsi="Andale Mono" w:cs="Andale Mono"/>
-          <w:i w:val="0"/>
-          <w:color w:val="000000"/>
-          <w:sz w:val="28"/>
-          <w:szCs w:val="28"/>
-          <w:u w:val="none"/>
-          <w:shd w:val="clear" w:color="auto" w:fill="FFFFFF"/>
-        </w:rPr>
-        <w:t>1. Формализация задачи</w:t>
-      </w:r>
-    </w:p>
-    <w:p>
-      <w:pPr>
-        <w:numPr>
-          <w:ilvl w:val="0"/>
-          <w:numId w:val="0"/>
-        </w:numPr>
-        <w:jc w:val="left"/>
-        <w:rPr>
-          <w:rFonts w:hint="default" w:ascii="Andale Mono" w:hAnsi="Andale Mono" w:cs="Andale Mono"/>
-          <w:i w:val="0"/>
-          <w:color w:val="000000"/>
-          <w:sz w:val="18"/>
-          <w:szCs w:val="18"/>
-          <w:u w:val="none"/>
-          <w:shd w:val="clear" w:color="auto" w:fill="FFFFFF"/>
-        </w:rPr>
-      </w:pPr>
-    </w:p>
-    <w:p>
-      <w:pPr>
-        <w:numPr>
-          <w:ilvl w:val="0"/>
-          <w:numId w:val="0"/>
-        </w:numPr>
-        <w:jc w:val="left"/>
-        <w:rPr>
-          <w:rFonts w:hint="default" w:ascii="Andale Mono" w:hAnsi="Andale Mono" w:cs="Andale Mono"/>
-          <w:i w:val="0"/>
-          <w:color w:val="000000"/>
-          <w:sz w:val="18"/>
-          <w:szCs w:val="18"/>
-          <w:u w:val="none"/>
-          <w:shd w:val="clear" w:color="auto" w:fill="FFFFFF"/>
-        </w:rPr>
-      </w:pPr>
-      <w:r>
-        <w:rPr>
-          <w:rFonts w:hint="default" w:ascii="Andale Mono" w:hAnsi="Andale Mono" w:cs="Andale Mono"/>
-          <w:i w:val="0"/>
-          <w:color w:val="000000"/>
-          <w:sz w:val="18"/>
-          <w:szCs w:val="18"/>
-          <w:u w:val="none"/>
-          <w:shd w:val="clear" w:color="auto" w:fill="FFFFFF"/>
-        </w:rPr>
-        <w:t>Используя алгоритм Брезенхама и встроенную функцию рендерера, нарисовать 2 линии соответственно.</w:t>
-      </w:r>
-    </w:p>
-    <w:p>
-      <w:pPr>
-        <w:numPr>
-          <w:ilvl w:val="0"/>
-          <w:numId w:val="0"/>
-        </w:numPr>
-        <w:jc w:val="left"/>
-        <w:rPr>
-          <w:rFonts w:hint="default" w:ascii="Andale Mono" w:hAnsi="Andale Mono" w:cs="Andale Mono"/>
-          <w:i w:val="0"/>
-          <w:color w:val="000000"/>
-          <w:sz w:val="18"/>
-          <w:szCs w:val="18"/>
-          <w:u w:val="none"/>
-          <w:shd w:val="clear" w:color="auto" w:fill="FFFFFF"/>
-        </w:rPr>
-      </w:pPr>
-      <w:r>
-        <w:rPr>
-          <w:rFonts w:hint="default" w:ascii="Andale Mono" w:hAnsi="Andale Mono" w:cs="Andale Mono"/>
-          <w:i w:val="0"/>
-          <w:color w:val="000000"/>
-          <w:sz w:val="18"/>
-          <w:szCs w:val="18"/>
-          <w:u w:val="none"/>
-          <w:shd w:val="clear" w:color="auto" w:fill="FFFFFF"/>
-        </w:rPr>
-        <w:t>С помощью матриц, реализовать афинные преобразования над этими линиями.</w:t>
-      </w:r>
-    </w:p>
-    <w:p>
-      <w:pPr>
-        <w:numPr>
-          <w:ilvl w:val="0"/>
-          <w:numId w:val="0"/>
-        </w:numPr>
-        <w:jc w:val="left"/>
-        <w:rPr>
-          <w:rFonts w:hint="default" w:ascii="Andale Mono" w:hAnsi="Andale Mono" w:cs="Andale Mono"/>
-          <w:i w:val="0"/>
-          <w:color w:val="000000"/>
-          <w:sz w:val="18"/>
-          <w:szCs w:val="18"/>
-          <w:u w:val="none"/>
-          <w:shd w:val="clear" w:color="auto" w:fill="FFFFFF"/>
-        </w:rPr>
-      </w:pPr>
-    </w:p>
-    <w:p>
-      <w:pPr>
-        <w:numPr>
-          <w:ilvl w:val="0"/>
-          <w:numId w:val="0"/>
-        </w:numPr>
-        <w:jc w:val="left"/>
-        <w:rPr>
-          <w:rFonts w:hint="default" w:ascii="Andale Mono" w:hAnsi="Andale Mono" w:cs="Andale Mono"/>
-          <w:i w:val="0"/>
-          <w:color w:val="000000"/>
-          <w:sz w:val="18"/>
-          <w:szCs w:val="18"/>
-          <w:u w:val="none"/>
-          <w:shd w:val="clear" w:color="auto" w:fill="FFFFFF"/>
-        </w:rPr>
-      </w:pPr>
-    </w:p>
-    <w:p>
-      <w:pPr>
-        <w:numPr>
-          <w:ilvl w:val="0"/>
-          <w:numId w:val="0"/>
-        </w:numPr>
-        <w:jc w:val="left"/>
-        <w:rPr>
-          <w:rFonts w:hint="default" w:ascii="Andale Mono" w:hAnsi="Andale Mono" w:cs="Andale Mono"/>
-          <w:i w:val="0"/>
-          <w:color w:val="000000"/>
-          <w:sz w:val="18"/>
-          <w:szCs w:val="18"/>
-          <w:u w:val="none"/>
-          <w:shd w:val="clear" w:color="auto" w:fill="FFFFFF"/>
-        </w:rPr>
-      </w:pPr>
-    </w:p>
-    <w:p>
-      <w:pPr>
-        <w:numPr>
-          <w:ilvl w:val="0"/>
-          <w:numId w:val="0"/>
-        </w:numPr>
-        <w:jc w:val="left"/>
-        <w:rPr>
-          <w:rFonts w:hint="default" w:ascii="Andale Mono" w:hAnsi="Andale Mono" w:cs="Andale Mono"/>
-          <w:i w:val="0"/>
-          <w:color w:val="000000"/>
-          <w:sz w:val="18"/>
-          <w:szCs w:val="18"/>
-          <w:u w:val="none"/>
-          <w:shd w:val="clear" w:color="auto" w:fill="FFFFFF"/>
-        </w:rPr>
-      </w:pPr>
-    </w:p>
-    <w:p>
-      <w:pPr>
-        <w:numPr>
-          <w:ilvl w:val="0"/>
-          <w:numId w:val="0"/>
-        </w:numPr>
-        <w:jc w:val="left"/>
-        <w:rPr>
-          <w:rFonts w:hint="default" w:ascii="Andale Mono" w:hAnsi="Andale Mono" w:cs="Andale Mono"/>
-          <w:i w:val="0"/>
-          <w:color w:val="000000"/>
-          <w:sz w:val="18"/>
-          <w:szCs w:val="18"/>
-          <w:u w:val="none"/>
-          <w:shd w:val="clear" w:color="auto" w:fill="FFFFFF"/>
-        </w:rPr>
-      </w:pPr>
-    </w:p>
-    <w:p>
-      <w:pPr>
-        <w:numPr>
-          <w:ilvl w:val="0"/>
-          <w:numId w:val="0"/>
-        </w:numPr>
-        <w:jc w:val="left"/>
-        <w:rPr>
-          <w:rFonts w:hint="default" w:ascii="Andale Mono" w:hAnsi="Andale Mono" w:cs="Andale Mono"/>
-          <w:i w:val="0"/>
-          <w:color w:val="000000"/>
-          <w:sz w:val="18"/>
-          <w:szCs w:val="18"/>
-          <w:u w:val="none"/>
-          <w:shd w:val="clear" w:color="auto" w:fill="FFFFFF"/>
-        </w:rPr>
-      </w:pPr>
-    </w:p>
-    <w:p>
-      <w:pPr>
-        <w:numPr>
-          <w:ilvl w:val="0"/>
-          <w:numId w:val="0"/>
-        </w:numPr>
-        <w:jc w:val="left"/>
-        <w:rPr>
-          <w:rFonts w:hint="default" w:ascii="Andale Mono" w:hAnsi="Andale Mono" w:cs="Andale Mono"/>
-          <w:i w:val="0"/>
-          <w:color w:val="000000"/>
-          <w:sz w:val="18"/>
-          <w:szCs w:val="18"/>
-          <w:u w:val="none"/>
-          <w:shd w:val="clear" w:color="auto" w:fill="FFFFFF"/>
-        </w:rPr>
-      </w:pPr>
-    </w:p>
-    <w:p>
-      <w:pPr>
-        <w:numPr>
-          <w:ilvl w:val="0"/>
-          <w:numId w:val="0"/>
-        </w:numPr>
-        <w:jc w:val="left"/>
-        <w:rPr>
-          <w:rFonts w:hint="default" w:ascii="Andale Mono" w:hAnsi="Andale Mono" w:cs="Andale Mono"/>
-          <w:i w:val="0"/>
-          <w:color w:val="000000"/>
-          <w:sz w:val="18"/>
-          <w:szCs w:val="18"/>
-          <w:u w:val="none"/>
-          <w:shd w:val="clear" w:color="auto" w:fill="FFFFFF"/>
-        </w:rPr>
-      </w:pPr>
-    </w:p>
-    <w:p>
-      <w:pPr>
-        <w:numPr>
-          <w:ilvl w:val="0"/>
-          <w:numId w:val="0"/>
-        </w:numPr>
-        <w:jc w:val="left"/>
-        <w:rPr>
-          <w:rFonts w:hint="default" w:ascii="Andale Mono" w:hAnsi="Andale Mono" w:cs="Andale Mono"/>
-          <w:i w:val="0"/>
-          <w:color w:val="000000"/>
-          <w:sz w:val="18"/>
-          <w:szCs w:val="18"/>
-          <w:u w:val="none"/>
-          <w:shd w:val="clear" w:color="auto" w:fill="FFFFFF"/>
-        </w:rPr>
-      </w:pPr>
-    </w:p>
-    <w:p>
-      <w:pPr>
-        <w:numPr>
-          <w:ilvl w:val="0"/>
-          <w:numId w:val="0"/>
-        </w:numPr>
-        <w:jc w:val="left"/>
-        <w:rPr>
-          <w:rFonts w:hint="default" w:ascii="Andale Mono" w:hAnsi="Andale Mono" w:cs="Andale Mono"/>
-          <w:i w:val="0"/>
-          <w:color w:val="000000"/>
-          <w:sz w:val="18"/>
-          <w:szCs w:val="18"/>
-          <w:u w:val="none"/>
-          <w:shd w:val="clear" w:color="auto" w:fill="FFFFFF"/>
-        </w:rPr>
-      </w:pPr>
-    </w:p>
-    <w:p>
-      <w:pPr>
-        <w:numPr>
-          <w:ilvl w:val="0"/>
-          <w:numId w:val="0"/>
-        </w:numPr>
-        <w:jc w:val="left"/>
-        <w:rPr>
-          <w:rFonts w:hint="default" w:ascii="Andale Mono" w:hAnsi="Andale Mono" w:cs="Andale Mono"/>
-          <w:i w:val="0"/>
-          <w:color w:val="000000"/>
-          <w:sz w:val="18"/>
-          <w:szCs w:val="18"/>
-          <w:u w:val="none"/>
-          <w:shd w:val="clear" w:color="auto" w:fill="FFFFFF"/>
-        </w:rPr>
-      </w:pPr>
-    </w:p>
-    <w:p>
-      <w:pPr>
-        <w:numPr>
-          <w:ilvl w:val="0"/>
-          <w:numId w:val="0"/>
-        </w:numPr>
-        <w:jc w:val="left"/>
-        <w:rPr>
-          <w:rFonts w:hint="default" w:ascii="Andale Mono" w:hAnsi="Andale Mono" w:cs="Andale Mono"/>
-          <w:i w:val="0"/>
-          <w:color w:val="000000"/>
-          <w:sz w:val="18"/>
-          <w:szCs w:val="18"/>
-          <w:u w:val="none"/>
-          <w:shd w:val="clear" w:color="auto" w:fill="FFFFFF"/>
-        </w:rPr>
-      </w:pPr>
-    </w:p>
-    <w:p>
-      <w:pPr>
-        <w:numPr>
-          <w:ilvl w:val="0"/>
-          <w:numId w:val="0"/>
-        </w:numPr>
-        <w:jc w:val="left"/>
-        <w:rPr>
-          <w:rFonts w:hint="default" w:ascii="Andale Mono" w:hAnsi="Andale Mono" w:cs="Andale Mono"/>
-          <w:i w:val="0"/>
-          <w:color w:val="000000"/>
-          <w:sz w:val="18"/>
-          <w:szCs w:val="18"/>
-          <w:u w:val="none"/>
-          <w:shd w:val="clear" w:color="auto" w:fill="FFFFFF"/>
-        </w:rPr>
-      </w:pPr>
-    </w:p>
-    <w:p>
-      <w:pPr>
-        <w:numPr>
-          <w:ilvl w:val="0"/>
-          <w:numId w:val="0"/>
-        </w:numPr>
-        <w:jc w:val="left"/>
-        <w:rPr>
-          <w:rFonts w:hint="default" w:ascii="Andale Mono" w:hAnsi="Andale Mono" w:cs="Andale Mono"/>
-          <w:i w:val="0"/>
-          <w:color w:val="000000"/>
-          <w:sz w:val="18"/>
-          <w:szCs w:val="18"/>
-          <w:u w:val="none"/>
-          <w:shd w:val="clear" w:color="auto" w:fill="FFFFFF"/>
-        </w:rPr>
-      </w:pPr>
-    </w:p>
-    <w:p>
-      <w:pPr>
-        <w:numPr>
-          <w:ilvl w:val="0"/>
-          <w:numId w:val="0"/>
-        </w:numPr>
-        <w:jc w:val="left"/>
-        <w:rPr>
-          <w:rFonts w:hint="default" w:ascii="Andale Mono" w:hAnsi="Andale Mono" w:cs="Andale Mono"/>
-          <w:i w:val="0"/>
-          <w:color w:val="000000"/>
-          <w:sz w:val="18"/>
-          <w:szCs w:val="18"/>
-          <w:u w:val="none"/>
-          <w:shd w:val="clear" w:color="auto" w:fill="FFFFFF"/>
-        </w:rPr>
-      </w:pPr>
-    </w:p>
-    <w:p>
-      <w:pPr>
-        <w:numPr>
-          <w:ilvl w:val="0"/>
-          <w:numId w:val="0"/>
-        </w:numPr>
-        <w:jc w:val="left"/>
-        <w:rPr>
-          <w:rFonts w:hint="default" w:ascii="Andale Mono" w:hAnsi="Andale Mono" w:cs="Andale Mono"/>
-          <w:i w:val="0"/>
-          <w:color w:val="000000"/>
-          <w:sz w:val="18"/>
-          <w:szCs w:val="18"/>
-          <w:u w:val="none"/>
-          <w:shd w:val="clear" w:color="auto" w:fill="FFFFFF"/>
-        </w:rPr>
-      </w:pPr>
-    </w:p>
-    <w:p>
-      <w:pPr>
-        <w:numPr>
-          <w:ilvl w:val="0"/>
-          <w:numId w:val="0"/>
-        </w:numPr>
-        <w:jc w:val="left"/>
-        <w:rPr>
-          <w:rFonts w:hint="default" w:ascii="Andale Mono" w:hAnsi="Andale Mono" w:cs="Andale Mono"/>
-          <w:i w:val="0"/>
-          <w:color w:val="000000"/>
-          <w:sz w:val="18"/>
-          <w:szCs w:val="18"/>
-          <w:u w:val="none"/>
-          <w:shd w:val="clear" w:color="auto" w:fill="FFFFFF"/>
-        </w:rPr>
-      </w:pPr>
-    </w:p>
-    <w:p>
-      <w:pPr>
-        <w:numPr>
-          <w:ilvl w:val="0"/>
-          <w:numId w:val="0"/>
-        </w:numPr>
-        <w:jc w:val="left"/>
-        <w:rPr>
-          <w:rFonts w:hint="default" w:ascii="Andale Mono" w:hAnsi="Andale Mono" w:cs="Andale Mono"/>
-          <w:i w:val="0"/>
-          <w:color w:val="000000"/>
-          <w:sz w:val="18"/>
-          <w:szCs w:val="18"/>
-          <w:u w:val="none"/>
-          <w:shd w:val="clear" w:color="auto" w:fill="FFFFFF"/>
-        </w:rPr>
-      </w:pPr>
-    </w:p>
-    <w:p>
-      <w:pPr>
-        <w:numPr>
-          <w:ilvl w:val="0"/>
-          <w:numId w:val="0"/>
-        </w:numPr>
-        <w:jc w:val="left"/>
-        <w:rPr>
-          <w:rFonts w:hint="default" w:ascii="Andale Mono" w:hAnsi="Andale Mono" w:cs="Andale Mono"/>
-          <w:i w:val="0"/>
-          <w:color w:val="000000"/>
-          <w:sz w:val="18"/>
-          <w:szCs w:val="18"/>
-          <w:u w:val="none"/>
-          <w:shd w:val="clear" w:color="auto" w:fill="FFFFFF"/>
-        </w:rPr>
-      </w:pPr>
-    </w:p>
-    <w:p>
-      <w:pPr>
-        <w:numPr>
-          <w:ilvl w:val="0"/>
-          <w:numId w:val="0"/>
-        </w:numPr>
-        <w:jc w:val="left"/>
-        <w:rPr>
-          <w:rFonts w:hint="default" w:ascii="Andale Mono" w:hAnsi="Andale Mono" w:cs="Andale Mono"/>
-          <w:i w:val="0"/>
-          <w:color w:val="000000"/>
-          <w:sz w:val="18"/>
-          <w:szCs w:val="18"/>
-          <w:u w:val="none"/>
-          <w:shd w:val="clear" w:color="auto" w:fill="FFFFFF"/>
-        </w:rPr>
-      </w:pPr>
-    </w:p>
-    <w:p>
-      <w:pPr>
-        <w:numPr>
-          <w:ilvl w:val="0"/>
-          <w:numId w:val="0"/>
-        </w:numPr>
-        <w:jc w:val="left"/>
-        <w:rPr>
-          <w:rFonts w:hint="default" w:ascii="Andale Mono" w:hAnsi="Andale Mono" w:cs="Andale Mono"/>
-          <w:i w:val="0"/>
-          <w:color w:val="000000"/>
-          <w:sz w:val="18"/>
-          <w:szCs w:val="18"/>
-          <w:u w:val="none"/>
-          <w:shd w:val="clear" w:color="auto" w:fill="FFFFFF"/>
-        </w:rPr>
-      </w:pPr>
-    </w:p>
-    <w:p>
-      <w:pPr>
-        <w:numPr>
-          <w:ilvl w:val="0"/>
-          <w:numId w:val="0"/>
-        </w:numPr>
-        <w:jc w:val="left"/>
-        <w:rPr>
-          <w:rFonts w:hint="default" w:ascii="Andale Mono" w:hAnsi="Andale Mono" w:cs="Andale Mono"/>
-          <w:i w:val="0"/>
-          <w:color w:val="000000"/>
-          <w:sz w:val="18"/>
-          <w:szCs w:val="18"/>
-          <w:u w:val="none"/>
-          <w:shd w:val="clear" w:color="auto" w:fill="FFFFFF"/>
-        </w:rPr>
-      </w:pPr>
-    </w:p>
-    <w:p>
-      <w:pPr>
-        <w:numPr>
-          <w:ilvl w:val="0"/>
-          <w:numId w:val="0"/>
-        </w:numPr>
-        <w:jc w:val="left"/>
-        <w:rPr>
-          <w:rFonts w:hint="default" w:ascii="Andale Mono" w:hAnsi="Andale Mono" w:cs="Andale Mono"/>
-          <w:i w:val="0"/>
-          <w:color w:val="000000"/>
-          <w:sz w:val="18"/>
-          <w:szCs w:val="18"/>
-          <w:u w:val="none"/>
-          <w:shd w:val="clear" w:color="auto" w:fill="FFFFFF"/>
-        </w:rPr>
-      </w:pPr>
-    </w:p>
-    <w:p>
-      <w:pPr>
-        <w:numPr>
-          <w:ilvl w:val="0"/>
-          <w:numId w:val="0"/>
-        </w:numPr>
-        <w:jc w:val="left"/>
-        <w:rPr>
-          <w:rFonts w:hint="default" w:ascii="Andale Mono" w:hAnsi="Andale Mono" w:cs="Andale Mono"/>
-          <w:i w:val="0"/>
-          <w:color w:val="000000"/>
-          <w:sz w:val="18"/>
-          <w:szCs w:val="18"/>
-          <w:u w:val="none"/>
-          <w:shd w:val="clear" w:color="auto" w:fill="FFFFFF"/>
-        </w:rPr>
-      </w:pPr>
-    </w:p>
-    <w:p>
-      <w:pPr>
-        <w:numPr>
-          <w:ilvl w:val="0"/>
-          <w:numId w:val="0"/>
-        </w:numPr>
-        <w:jc w:val="left"/>
-        <w:rPr>
-          <w:rFonts w:hint="default" w:ascii="Andale Mono" w:hAnsi="Andale Mono" w:cs="Andale Mono"/>
-          <w:i w:val="0"/>
-          <w:color w:val="000000"/>
-          <w:sz w:val="18"/>
-          <w:szCs w:val="18"/>
-          <w:u w:val="none"/>
-          <w:shd w:val="clear" w:color="auto" w:fill="FFFFFF"/>
-        </w:rPr>
-      </w:pPr>
-    </w:p>
-    <w:p>
-      <w:pPr>
-        <w:numPr>
-          <w:ilvl w:val="0"/>
-          <w:numId w:val="0"/>
-        </w:numPr>
-        <w:jc w:val="left"/>
-        <w:rPr>
-          <w:rFonts w:hint="default" w:ascii="Andale Mono" w:hAnsi="Andale Mono" w:cs="Andale Mono"/>
-          <w:i w:val="0"/>
-          <w:color w:val="000000"/>
-          <w:sz w:val="18"/>
-          <w:szCs w:val="18"/>
+          <w:sz w:val="24"/>
+          <w:szCs w:val="24"/>
           <w:u w:val="none"/>
           <w:shd w:val="clear" w:color="auto" w:fill="FFFFFF"/>
         </w:rPr>
@@ -1748,14 +1757,7 @@
           <w:shd w:val="clear" w:color="auto" w:fill="FFFFFF"/>
         </w:rPr>
       </w:pPr>
-    </w:p>
-    <w:p>
-      <w:pPr>
-        <w:numPr>
-          <w:ilvl w:val="0"/>
-          <w:numId w:val="0"/>
-        </w:numPr>
-        <w:jc w:val="left"/>
+      <w:r>
         <w:rPr>
           <w:rFonts w:hint="default" w:ascii="Andale Mono" w:hAnsi="Andale Mono" w:cs="Andale Mono"/>
           <w:i w:val="0"/>
@@ -1765,35 +1767,6 @@
           <w:u w:val="none"/>
           <w:shd w:val="clear" w:color="auto" w:fill="FFFFFF"/>
         </w:rPr>
-      </w:pPr>
-    </w:p>
-    <w:p>
-      <w:pPr>
-        <w:numPr>
-          <w:ilvl w:val="0"/>
-          <w:numId w:val="0"/>
-        </w:numPr>
-        <w:jc w:val="left"/>
-        <w:rPr>
-          <w:rFonts w:hint="default" w:ascii="Andale Mono" w:hAnsi="Andale Mono" w:cs="Andale Mono"/>
-          <w:i w:val="0"/>
-          <w:color w:val="000000"/>
-          <w:sz w:val="24"/>
-          <w:szCs w:val="24"/>
-          <w:u w:val="none"/>
-          <w:shd w:val="clear" w:color="auto" w:fill="FFFFFF"/>
-        </w:rPr>
-      </w:pPr>
-      <w:r>
-        <w:rPr>
-          <w:rFonts w:hint="default" w:ascii="Andale Mono" w:hAnsi="Andale Mono" w:cs="Andale Mono"/>
-          <w:i w:val="0"/>
-          <w:color w:val="000000"/>
-          <w:sz w:val="24"/>
-          <w:szCs w:val="24"/>
-          <w:u w:val="none"/>
-          <w:shd w:val="clear" w:color="auto" w:fill="FFFFFF"/>
-        </w:rPr>
         <w:t>2. Листинги</w:t>
       </w:r>
     </w:p>
@@ -12422,26 +12395,7 @@
             </w14:solidFill>
           </w14:textFill>
         </w:rPr>
-        <w:t xml:space="preserve">    let a = angle.to_radians()</w:t>
-      </w:r>
-      <w:bookmarkStart w:id="0" w:name="_GoBack"/>
-      <w:bookmarkEnd w:id="0"/>
-      <w:r>
-        <w:rPr>
-          <w:rFonts w:hint="default" w:ascii="DejaVu Sans Mono" w:hAnsi="DejaVu Sans Mono" w:cs="DejaVu Sans Mono"/>
-          <w:i w:val="0"/>
-          <w:color w:val="000000" w:themeColor="text1"/>
-          <w:sz w:val="16"/>
-          <w:szCs w:val="16"/>
-          <w:u w:val="none"/>
-          <w:shd w:val="clear" w:color="auto" w:fill="FFFFFF"/>
-          <w14:textFill>
-            <w14:solidFill>
-              <w14:schemeClr w14:val="tx1"/>
-            </w14:solidFill>
-          </w14:textFill>
-        </w:rPr>
-        <w:t>;</w:t>
+        <w:t xml:space="preserve">    let a = angle.to_radians();</w:t>
       </w:r>
     </w:p>
     <w:p>
@@ -12626,6 +12580,507 @@
           </w14:textFill>
         </w:rPr>
       </w:pPr>
+      <w:r>
+        <w:rPr>
+          <w:rFonts w:hint="default" w:ascii="DejaVu Sans Mono" w:hAnsi="DejaVu Sans Mono" w:cs="DejaVu Sans Mono"/>
+          <w:i w:val="0"/>
+          <w:color w:val="000000" w:themeColor="text1"/>
+          <w:sz w:val="16"/>
+          <w:szCs w:val="16"/>
+          <w:u w:val="none"/>
+          <w:shd w:val="clear" w:color="auto" w:fill="FFFFFF"/>
+          <w14:textFill>
+            <w14:solidFill>
+              <w14:schemeClr w14:val="tx1"/>
+            </w14:solidFill>
+          </w14:textFill>
+        </w:rPr>
+        <w:br w:type="textWrapping"/>
+      </w:r>
+    </w:p>
+    <w:p>
+      <w:pPr>
+        <w:numPr>
+          <w:ilvl w:val="0"/>
+          <w:numId w:val="0"/>
+        </w:numPr>
+        <w:jc w:val="left"/>
+        <w:rPr>
+          <w:rFonts w:hint="default" w:ascii="DejaVu Sans Mono" w:hAnsi="DejaVu Sans Mono" w:cs="DejaVu Sans Mono"/>
+          <w:i w:val="0"/>
+          <w:color w:val="000000" w:themeColor="text1"/>
+          <w:sz w:val="16"/>
+          <w:szCs w:val="16"/>
+          <w:u w:val="none"/>
+          <w:shd w:val="clear" w:color="auto" w:fill="FFFFFF"/>
+          <w14:textFill>
+            <w14:solidFill>
+              <w14:schemeClr w14:val="tx1"/>
+            </w14:solidFill>
+          </w14:textFill>
+        </w:rPr>
+      </w:pPr>
+    </w:p>
+    <w:p>
+      <w:pPr>
+        <w:numPr>
+          <w:ilvl w:val="0"/>
+          <w:numId w:val="0"/>
+        </w:numPr>
+        <w:jc w:val="left"/>
+        <w:rPr>
+          <w:rFonts w:hint="default" w:ascii="DejaVu Sans Mono" w:hAnsi="DejaVu Sans Mono" w:cs="DejaVu Sans Mono"/>
+          <w:i w:val="0"/>
+          <w:color w:val="000000" w:themeColor="text1"/>
+          <w:sz w:val="16"/>
+          <w:szCs w:val="16"/>
+          <w:u w:val="none"/>
+          <w:shd w:val="clear" w:color="auto" w:fill="FFFFFF"/>
+          <w14:textFill>
+            <w14:solidFill>
+              <w14:schemeClr w14:val="tx1"/>
+            </w14:solidFill>
+          </w14:textFill>
+        </w:rPr>
+      </w:pPr>
+    </w:p>
+    <w:p>
+      <w:pPr>
+        <w:numPr>
+          <w:ilvl w:val="0"/>
+          <w:numId w:val="0"/>
+        </w:numPr>
+        <w:jc w:val="left"/>
+        <w:rPr>
+          <w:rFonts w:hint="default" w:ascii="DejaVu Sans Mono" w:hAnsi="DejaVu Sans Mono" w:cs="DejaVu Sans Mono"/>
+          <w:i w:val="0"/>
+          <w:color w:val="000000" w:themeColor="text1"/>
+          <w:sz w:val="16"/>
+          <w:szCs w:val="16"/>
+          <w:u w:val="none"/>
+          <w:shd w:val="clear" w:color="auto" w:fill="FFFFFF"/>
+          <w14:textFill>
+            <w14:solidFill>
+              <w14:schemeClr w14:val="tx1"/>
+            </w14:solidFill>
+          </w14:textFill>
+        </w:rPr>
+      </w:pPr>
+    </w:p>
+    <w:p>
+      <w:pPr>
+        <w:numPr>
+          <w:ilvl w:val="0"/>
+          <w:numId w:val="0"/>
+        </w:numPr>
+        <w:jc w:val="left"/>
+        <w:rPr>
+          <w:rFonts w:hint="default" w:ascii="DejaVu Sans Mono" w:hAnsi="DejaVu Sans Mono" w:cs="DejaVu Sans Mono"/>
+          <w:i w:val="0"/>
+          <w:color w:val="000000" w:themeColor="text1"/>
+          <w:sz w:val="16"/>
+          <w:szCs w:val="16"/>
+          <w:u w:val="none"/>
+          <w:shd w:val="clear" w:color="auto" w:fill="FFFFFF"/>
+          <w14:textFill>
+            <w14:solidFill>
+              <w14:schemeClr w14:val="tx1"/>
+            </w14:solidFill>
+          </w14:textFill>
+        </w:rPr>
+      </w:pPr>
+    </w:p>
+    <w:p>
+      <w:pPr>
+        <w:numPr>
+          <w:ilvl w:val="0"/>
+          <w:numId w:val="0"/>
+        </w:numPr>
+        <w:jc w:val="left"/>
+        <w:rPr>
+          <w:rFonts w:hint="default" w:ascii="DejaVu Sans Mono" w:hAnsi="DejaVu Sans Mono" w:cs="DejaVu Sans Mono"/>
+          <w:i w:val="0"/>
+          <w:color w:val="000000" w:themeColor="text1"/>
+          <w:sz w:val="16"/>
+          <w:szCs w:val="16"/>
+          <w:u w:val="none"/>
+          <w:shd w:val="clear" w:color="auto" w:fill="FFFFFF"/>
+          <w14:textFill>
+            <w14:solidFill>
+              <w14:schemeClr w14:val="tx1"/>
+            </w14:solidFill>
+          </w14:textFill>
+        </w:rPr>
+      </w:pPr>
+    </w:p>
+    <w:p>
+      <w:pPr>
+        <w:numPr>
+          <w:ilvl w:val="0"/>
+          <w:numId w:val="0"/>
+        </w:numPr>
+        <w:jc w:val="left"/>
+        <w:rPr>
+          <w:rFonts w:hint="default" w:ascii="DejaVu Sans Mono" w:hAnsi="DejaVu Sans Mono" w:cs="DejaVu Sans Mono"/>
+          <w:i w:val="0"/>
+          <w:color w:val="000000" w:themeColor="text1"/>
+          <w:sz w:val="16"/>
+          <w:szCs w:val="16"/>
+          <w:u w:val="none"/>
+          <w:shd w:val="clear" w:color="auto" w:fill="FFFFFF"/>
+          <w14:textFill>
+            <w14:solidFill>
+              <w14:schemeClr w14:val="tx1"/>
+            </w14:solidFill>
+          </w14:textFill>
+        </w:rPr>
+      </w:pPr>
+    </w:p>
+    <w:p>
+      <w:pPr>
+        <w:numPr>
+          <w:ilvl w:val="0"/>
+          <w:numId w:val="0"/>
+        </w:numPr>
+        <w:jc w:val="left"/>
+        <w:rPr>
+          <w:rFonts w:hint="default" w:ascii="DejaVu Sans Mono" w:hAnsi="DejaVu Sans Mono" w:cs="DejaVu Sans Mono"/>
+          <w:i w:val="0"/>
+          <w:color w:val="000000" w:themeColor="text1"/>
+          <w:sz w:val="16"/>
+          <w:szCs w:val="16"/>
+          <w:u w:val="none"/>
+          <w:shd w:val="clear" w:color="auto" w:fill="FFFFFF"/>
+          <w14:textFill>
+            <w14:solidFill>
+              <w14:schemeClr w14:val="tx1"/>
+            </w14:solidFill>
+          </w14:textFill>
+        </w:rPr>
+      </w:pPr>
+    </w:p>
+    <w:p>
+      <w:pPr>
+        <w:numPr>
+          <w:ilvl w:val="0"/>
+          <w:numId w:val="0"/>
+        </w:numPr>
+        <w:jc w:val="left"/>
+        <w:rPr>
+          <w:rFonts w:hint="default" w:ascii="DejaVu Sans Mono" w:hAnsi="DejaVu Sans Mono" w:cs="DejaVu Sans Mono"/>
+          <w:i w:val="0"/>
+          <w:color w:val="000000" w:themeColor="text1"/>
+          <w:sz w:val="16"/>
+          <w:szCs w:val="16"/>
+          <w:u w:val="none"/>
+          <w:shd w:val="clear" w:color="auto" w:fill="FFFFFF"/>
+          <w14:textFill>
+            <w14:solidFill>
+              <w14:schemeClr w14:val="tx1"/>
+            </w14:solidFill>
+          </w14:textFill>
+        </w:rPr>
+      </w:pPr>
+    </w:p>
+    <w:p>
+      <w:pPr>
+        <w:numPr>
+          <w:ilvl w:val="0"/>
+          <w:numId w:val="0"/>
+        </w:numPr>
+        <w:jc w:val="left"/>
+        <w:rPr>
+          <w:rFonts w:hint="default" w:ascii="DejaVu Sans Mono" w:hAnsi="DejaVu Sans Mono" w:cs="DejaVu Sans Mono"/>
+          <w:i w:val="0"/>
+          <w:color w:val="000000" w:themeColor="text1"/>
+          <w:sz w:val="16"/>
+          <w:szCs w:val="16"/>
+          <w:u w:val="none"/>
+          <w:shd w:val="clear" w:color="auto" w:fill="FFFFFF"/>
+          <w14:textFill>
+            <w14:solidFill>
+              <w14:schemeClr w14:val="tx1"/>
+            </w14:solidFill>
+          </w14:textFill>
+        </w:rPr>
+      </w:pPr>
+    </w:p>
+    <w:p>
+      <w:pPr>
+        <w:numPr>
+          <w:ilvl w:val="0"/>
+          <w:numId w:val="0"/>
+        </w:numPr>
+        <w:jc w:val="left"/>
+        <w:rPr>
+          <w:rFonts w:hint="default" w:ascii="DejaVu Sans Mono" w:hAnsi="DejaVu Sans Mono" w:cs="DejaVu Sans Mono"/>
+          <w:i w:val="0"/>
+          <w:color w:val="000000" w:themeColor="text1"/>
+          <w:sz w:val="16"/>
+          <w:szCs w:val="16"/>
+          <w:u w:val="none"/>
+          <w:shd w:val="clear" w:color="auto" w:fill="FFFFFF"/>
+          <w14:textFill>
+            <w14:solidFill>
+              <w14:schemeClr w14:val="tx1"/>
+            </w14:solidFill>
+          </w14:textFill>
+        </w:rPr>
+      </w:pPr>
+    </w:p>
+    <w:p>
+      <w:pPr>
+        <w:numPr>
+          <w:ilvl w:val="0"/>
+          <w:numId w:val="0"/>
+        </w:numPr>
+        <w:jc w:val="left"/>
+        <w:rPr>
+          <w:rFonts w:hint="default" w:ascii="DejaVu Sans Mono" w:hAnsi="DejaVu Sans Mono" w:cs="DejaVu Sans Mono"/>
+          <w:i w:val="0"/>
+          <w:color w:val="000000" w:themeColor="text1"/>
+          <w:sz w:val="16"/>
+          <w:szCs w:val="16"/>
+          <w:u w:val="none"/>
+          <w:shd w:val="clear" w:color="auto" w:fill="FFFFFF"/>
+          <w14:textFill>
+            <w14:solidFill>
+              <w14:schemeClr w14:val="tx1"/>
+            </w14:solidFill>
+          </w14:textFill>
+        </w:rPr>
+      </w:pPr>
+    </w:p>
+    <w:p>
+      <w:pPr>
+        <w:numPr>
+          <w:ilvl w:val="0"/>
+          <w:numId w:val="0"/>
+        </w:numPr>
+        <w:jc w:val="left"/>
+        <w:rPr>
+          <w:rFonts w:hint="default" w:ascii="DejaVu Sans Mono" w:hAnsi="DejaVu Sans Mono" w:cs="DejaVu Sans Mono"/>
+          <w:i w:val="0"/>
+          <w:color w:val="000000" w:themeColor="text1"/>
+          <w:sz w:val="16"/>
+          <w:szCs w:val="16"/>
+          <w:u w:val="none"/>
+          <w:shd w:val="clear" w:color="auto" w:fill="FFFFFF"/>
+          <w14:textFill>
+            <w14:solidFill>
+              <w14:schemeClr w14:val="tx1"/>
+            </w14:solidFill>
+          </w14:textFill>
+        </w:rPr>
+      </w:pPr>
+    </w:p>
+    <w:p>
+      <w:pPr>
+        <w:numPr>
+          <w:ilvl w:val="0"/>
+          <w:numId w:val="0"/>
+        </w:numPr>
+        <w:jc w:val="left"/>
+        <w:rPr>
+          <w:rFonts w:hint="default" w:ascii="DejaVu Sans Mono" w:hAnsi="DejaVu Sans Mono" w:cs="DejaVu Sans Mono"/>
+          <w:i w:val="0"/>
+          <w:color w:val="000000" w:themeColor="text1"/>
+          <w:sz w:val="16"/>
+          <w:szCs w:val="16"/>
+          <w:u w:val="none"/>
+          <w:shd w:val="clear" w:color="auto" w:fill="FFFFFF"/>
+          <w14:textFill>
+            <w14:solidFill>
+              <w14:schemeClr w14:val="tx1"/>
+            </w14:solidFill>
+          </w14:textFill>
+        </w:rPr>
+      </w:pPr>
+    </w:p>
+    <w:p>
+      <w:pPr>
+        <w:numPr>
+          <w:ilvl w:val="0"/>
+          <w:numId w:val="0"/>
+        </w:numPr>
+        <w:jc w:val="left"/>
+        <w:rPr>
+          <w:rFonts w:hint="default" w:ascii="DejaVu Sans Mono" w:hAnsi="DejaVu Sans Mono" w:cs="DejaVu Sans Mono"/>
+          <w:i w:val="0"/>
+          <w:color w:val="000000" w:themeColor="text1"/>
+          <w:sz w:val="16"/>
+          <w:szCs w:val="16"/>
+          <w:u w:val="none"/>
+          <w:shd w:val="clear" w:color="auto" w:fill="FFFFFF"/>
+          <w14:textFill>
+            <w14:solidFill>
+              <w14:schemeClr w14:val="tx1"/>
+            </w14:solidFill>
+          </w14:textFill>
+        </w:rPr>
+      </w:pPr>
+    </w:p>
+    <w:p>
+      <w:pPr>
+        <w:numPr>
+          <w:ilvl w:val="0"/>
+          <w:numId w:val="0"/>
+        </w:numPr>
+        <w:jc w:val="left"/>
+        <w:rPr>
+          <w:rFonts w:hint="default" w:ascii="DejaVu Sans Mono" w:hAnsi="DejaVu Sans Mono" w:cs="DejaVu Sans Mono"/>
+          <w:i w:val="0"/>
+          <w:color w:val="000000" w:themeColor="text1"/>
+          <w:sz w:val="16"/>
+          <w:szCs w:val="16"/>
+          <w:u w:val="none"/>
+          <w:shd w:val="clear" w:color="auto" w:fill="FFFFFF"/>
+          <w14:textFill>
+            <w14:solidFill>
+              <w14:schemeClr w14:val="tx1"/>
+            </w14:solidFill>
+          </w14:textFill>
+        </w:rPr>
+      </w:pPr>
+    </w:p>
+    <w:p>
+      <w:pPr>
+        <w:numPr>
+          <w:ilvl w:val="0"/>
+          <w:numId w:val="0"/>
+        </w:numPr>
+        <w:jc w:val="left"/>
+        <w:rPr>
+          <w:rFonts w:hint="default" w:ascii="DejaVu Sans Mono" w:hAnsi="DejaVu Sans Mono" w:cs="DejaVu Sans Mono"/>
+          <w:i w:val="0"/>
+          <w:color w:val="000000" w:themeColor="text1"/>
+          <w:sz w:val="21"/>
+          <w:szCs w:val="21"/>
+          <w:u w:val="none"/>
+          <w:shd w:val="clear" w:color="auto" w:fill="FFFFFF"/>
+          <w14:textFill>
+            <w14:solidFill>
+              <w14:schemeClr w14:val="tx1"/>
+            </w14:solidFill>
+          </w14:textFill>
+        </w:rPr>
+      </w:pPr>
+      <w:r>
+        <w:rPr>
+          <w:rFonts w:hint="default" w:ascii="DejaVu Sans Mono" w:hAnsi="DejaVu Sans Mono" w:cs="DejaVu Sans Mono"/>
+          <w:i w:val="0"/>
+          <w:color w:val="000000" w:themeColor="text1"/>
+          <w:sz w:val="21"/>
+          <w:szCs w:val="21"/>
+          <w:u w:val="none"/>
+          <w:shd w:val="clear" w:color="auto" w:fill="FFFFFF"/>
+          <w14:textFill>
+            <w14:solidFill>
+              <w14:schemeClr w14:val="tx1"/>
+            </w14:solidFill>
+          </w14:textFill>
+        </w:rPr>
+        <w:t>3. Скриншот</w:t>
+      </w:r>
+    </w:p>
+    <w:p>
+      <w:pPr>
+        <w:numPr>
+          <w:ilvl w:val="0"/>
+          <w:numId w:val="0"/>
+        </w:numPr>
+        <w:jc w:val="left"/>
+        <w:rPr>
+          <w:rFonts w:hint="default" w:ascii="DejaVu Sans Mono" w:hAnsi="DejaVu Sans Mono" w:cs="DejaVu Sans Mono"/>
+          <w:i w:val="0"/>
+          <w:color w:val="000000" w:themeColor="text1"/>
+          <w:sz w:val="21"/>
+          <w:szCs w:val="21"/>
+          <w:u w:val="none"/>
+          <w:shd w:val="clear" w:color="auto" w:fill="FFFFFF"/>
+          <w14:textFill>
+            <w14:solidFill>
+              <w14:schemeClr w14:val="tx1"/>
+            </w14:solidFill>
+          </w14:textFill>
+        </w:rPr>
+      </w:pPr>
+    </w:p>
+    <w:p>
+      <w:pPr>
+        <w:numPr>
+          <w:ilvl w:val="0"/>
+          <w:numId w:val="0"/>
+        </w:numPr>
+        <w:jc w:val="left"/>
+        <w:rPr>
+          <w:rFonts w:hint="default" w:ascii="DejaVu Sans Mono" w:hAnsi="DejaVu Sans Mono" w:cs="DejaVu Sans Mono"/>
+          <w:i w:val="0"/>
+          <w:color w:val="000000" w:themeColor="text1"/>
+          <w:sz w:val="16"/>
+          <w:szCs w:val="16"/>
+          <w:u w:val="none"/>
+          <w:shd w:val="clear" w:color="auto" w:fill="FFFFFF"/>
+          <w14:textFill>
+            <w14:solidFill>
+              <w14:schemeClr w14:val="tx1"/>
+            </w14:solidFill>
+          </w14:textFill>
+        </w:rPr>
+      </w:pPr>
+      <w:r>
+        <w:rPr>
+          <w:rFonts w:hint="default" w:ascii="DejaVu Sans Mono" w:hAnsi="DejaVu Sans Mono" w:cs="DejaVu Sans Mono"/>
+          <w:i w:val="0"/>
+          <w:color w:val="000000" w:themeColor="text1"/>
+          <w:sz w:val="16"/>
+          <w:szCs w:val="16"/>
+          <w:u w:val="none"/>
+          <w:shd w:val="clear" w:color="auto" w:fill="FFFFFF"/>
+          <w14:textFill>
+            <w14:solidFill>
+              <w14:schemeClr w14:val="tx1"/>
+            </w14:solidFill>
+          </w14:textFill>
+        </w:rPr>
+        <w:drawing>
+          <wp:inline distT="0" distB="0" distL="114300" distR="114300">
+            <wp:extent cx="6643370" cy="4142105"/>
+            <wp:effectExtent l="0" t="0" r="5080" b="10795"/>
+            <wp:docPr id="1" name="Picture 1" descr="1"/>
+            <wp:cNvGraphicFramePr>
+              <a:graphicFrameLocks xmlns:a="http://schemas.openxmlformats.org/drawingml/2006/main" noChangeAspect="1"/>
+            </wp:cNvGraphicFramePr>
+            <a:graphic xmlns:a="http://schemas.openxmlformats.org/drawingml/2006/main">
+              <a:graphicData uri="http://schemas.openxmlformats.org/drawingml/2006/picture">
+                <pic:pic xmlns:pic="http://schemas.openxmlformats.org/drawingml/2006/picture">
+                  <pic:nvPicPr>
+                    <pic:cNvPr id="1" name="Picture 1" descr="1"/>
+                    <pic:cNvPicPr>
+                      <a:picLocks noChangeAspect="1"/>
+                    </pic:cNvPicPr>
+                  </pic:nvPicPr>
+                  <pic:blipFill>
+                    <a:blip r:embed="rId6"/>
+                    <a:stretch>
+                      <a:fillRect/>
+                    </a:stretch>
+                  </pic:blipFill>
+                  <pic:spPr>
+                    <a:xfrm>
+                      <a:off x="0" y="0"/>
+                      <a:ext cx="6643370" cy="4142105"/>
+                    </a:xfrm>
+                    <a:prstGeom prst="rect">
+                      <a:avLst/>
+                    </a:prstGeom>
+                  </pic:spPr>
+                </pic:pic>
+              </a:graphicData>
+            </a:graphic>
+          </wp:inline>
+        </w:drawing>
+      </w:r>
     </w:p>
     <w:sectPr>
       <w:headerReference r:id="rId3" w:type="default"/>
@@ -12675,13 +13130,13 @@
     </w:rPrDefault>
   </w:docDefaults>
   <w:latentStyles w:count="260" w:defQFormat="0" w:defUnhideWhenUsed="1" w:defSemiHidden="1" w:defUIPriority="99" w:defLockedState="0">
-    <w:lsdException w:unhideWhenUsed="0" w:uiPriority="0" w:semiHidden="0" w:name="Normal"/>
+    <w:lsdException w:qFormat="1" w:unhideWhenUsed="0" w:uiPriority="0" w:semiHidden="0" w:name="Normal"/>
     <w:lsdException w:qFormat="1" w:unhideWhenUsed="0" w:uiPriority="0" w:semiHidden="0" w:name="heading 1"/>
-    <w:lsdException w:unhideWhenUsed="0" w:uiPriority="0" w:semiHidden="0" w:name="heading 2"/>
-    <w:lsdException w:unhideWhenUsed="0" w:uiPriority="0" w:semiHidden="0" w:name="heading 3"/>
+    <w:lsdException w:qFormat="1" w:unhideWhenUsed="0" w:uiPriority="0" w:semiHidden="0" w:name="heading 2"/>
+    <w:lsdException w:qFormat="1" w:unhideWhenUsed="0" w:uiPriority="0" w:semiHidden="0" w:name="heading 3"/>
     <w:lsdException w:qFormat="1" w:unhideWhenUsed="0" w:uiPriority="0" w:semiHidden="0" w:name="heading 4"/>
     <w:lsdException w:qFormat="1" w:unhideWhenUsed="0" w:uiPriority="0" w:semiHidden="0" w:name="heading 5"/>
-    <w:lsdException w:unhideWhenUsed="0" w:uiPriority="0" w:semiHidden="0" w:name="heading 6"/>
+    <w:lsdException w:qFormat="1" w:unhideWhenUsed="0" w:uiPriority="0" w:semiHidden="0" w:name="heading 6"/>
     <w:lsdException w:uiPriority="99" w:name="heading 7"/>
     <w:lsdException w:uiPriority="99" w:name="heading 8"/>
     <w:lsdException w:uiPriority="99" w:name="heading 9"/>
@@ -12737,10 +13192,10 @@
     <w:lsdException w:uiPriority="99" w:name="List Number 3"/>
     <w:lsdException w:uiPriority="99" w:name="List Number 4"/>
     <w:lsdException w:uiPriority="99" w:name="List Number 5"/>
-    <w:lsdException w:unhideWhenUsed="0" w:uiPriority="0" w:semiHidden="0" w:name="Title"/>
+    <w:lsdException w:qFormat="1" w:unhideWhenUsed="0" w:uiPriority="0" w:semiHidden="0" w:name="Title"/>
     <w:lsdException w:uiPriority="99" w:name="Closing"/>
     <w:lsdException w:uiPriority="99" w:name="Signature"/>
-    <w:lsdException w:uiPriority="99" w:semiHidden="0" w:name="Default Paragraph Font"/>
+    <w:lsdException w:qFormat="1" w:uiPriority="99" w:semiHidden="0" w:name="Default Paragraph Font"/>
     <w:lsdException w:uiPriority="99" w:name="Body Text"/>
     <w:lsdException w:uiPriority="99" w:name="Body Text Indent"/>
     <w:lsdException w:uiPriority="99" w:name="List Continue"/>
@@ -12749,7 +13204,7 @@
     <w:lsdException w:uiPriority="99" w:name="List Continue 4"/>
     <w:lsdException w:uiPriority="99" w:name="List Continue 5"/>
     <w:lsdException w:uiPriority="99" w:name="Message Header"/>
-    <w:lsdException w:unhideWhenUsed="0" w:uiPriority="0" w:semiHidden="0" w:name="Subtitle"/>
+    <w:lsdException w:qFormat="1" w:unhideWhenUsed="0" w:uiPriority="0" w:semiHidden="0" w:name="Subtitle"/>
     <w:lsdException w:uiPriority="99" w:name="Salutation"/>
     <w:lsdException w:uiPriority="99" w:name="Date"/>
     <w:lsdException w:uiPriority="99" w:name="Body Text First Indent"/>
@@ -12774,7 +13229,7 @@
     <w:lsdException w:uiPriority="99" w:name="HTML Code"/>
     <w:lsdException w:uiPriority="99" w:name="HTML Definition"/>
     <w:lsdException w:uiPriority="99" w:name="HTML Keyboard"/>
-    <w:lsdException w:uiPriority="99" w:semiHidden="0" w:name="HTML Preformatted"/>
+    <w:lsdException w:qFormat="1" w:uiPriority="99" w:semiHidden="0" w:name="HTML Preformatted"/>
     <w:lsdException w:uiPriority="99" w:name="HTML Sample"/>
     <w:lsdException w:uiPriority="99" w:name="HTML Typewriter"/>
     <w:lsdException w:uiPriority="99" w:name="HTML Variable"/>
@@ -12926,6 +13381,7 @@
   </w:latentStyles>
   <w:style w:type="paragraph" w:default="1" w:styleId="1">
     <w:name w:val="Normal"/>
+    <w:qFormat/>
     <w:uiPriority w:val="0"/>
     <w:pPr>
       <w:jc w:val="both"/>
@@ -12962,6 +13418,7 @@
     <w:name w:val="heading 2"/>
     <w:basedOn w:val="3"/>
     <w:next w:val="3"/>
+    <w:qFormat/>
     <w:uiPriority w:val="0"/>
     <w:pPr>
       <w:keepNext/>
@@ -12979,6 +13436,7 @@
     <w:name w:val="heading 3"/>
     <w:basedOn w:val="3"/>
     <w:next w:val="3"/>
+    <w:qFormat/>
     <w:uiPriority w:val="0"/>
     <w:pPr>
       <w:keepNext/>
@@ -13030,6 +13488,7 @@
     <w:name w:val="heading 6"/>
     <w:basedOn w:val="3"/>
     <w:next w:val="3"/>
+    <w:qFormat/>
     <w:uiPriority w:val="0"/>
     <w:pPr>
       <w:spacing w:before="240" w:after="60"/>
@@ -13044,6 +13503,7 @@
   <w:style w:type="character" w:default="1" w:styleId="15">
     <w:name w:val="Default Paragraph Font"/>
     <w:unhideWhenUsed/>
+    <w:qFormat/>
     <w:uiPriority w:val="99"/>
   </w:style>
   <w:style w:type="table" w:default="1" w:styleId="16">
@@ -13116,6 +13576,7 @@
   <w:style w:type="paragraph" w:styleId="11">
     <w:name w:val="HTML Preformatted"/>
     <w:unhideWhenUsed/>
+    <w:qFormat/>
     <w:uiPriority w:val="99"/>
     <w:pPr>
       <w:tabs>
@@ -13167,6 +13628,7 @@
     <w:name w:val="Subtitle"/>
     <w:basedOn w:val="3"/>
     <w:next w:val="3"/>
+    <w:qFormat/>
     <w:uiPriority w:val="0"/>
     <w:pPr>
       <w:keepNext/>
@@ -13184,6 +13646,7 @@
     <w:name w:val="Title"/>
     <w:basedOn w:val="3"/>
     <w:next w:val="3"/>
+    <w:qFormat/>
     <w:uiPriority w:val="0"/>
     <w:pPr>
       <w:keepNext/>
@@ -13222,6 +13685,7 @@
   </w:style>
   <w:style w:type="table" w:customStyle="1" w:styleId="18">
     <w:name w:val="Table Normal1"/>
+    <w:qFormat/>
     <w:uiPriority w:val="0"/>
     <w:tblPr>
       <w:tblLayout w:type="fixed"/>

</xml_diff>